<commit_message>
Project 2 completed Successfully
</commit_message>
<xml_diff>
--- a/Notes.docx
+++ b/Notes.docx
@@ -7,6 +7,191 @@
         <w:rPr>
           <w:b/>
           <w:color w:val="171717" w:themeColor="background2" w:themeShade="1A"/>
+          <w:sz w:val="32"/>
+          <w:szCs w:val="32"/>
+          <w:highlight w:val="yellow"/>
+          <w14:shadow w14:blurRad="38100" w14:dist="25400" w14:dir="5400000" w14:sx="100000" w14:sy="100000" w14:kx="0" w14:ky="0" w14:algn="ctr">
+            <w14:srgbClr w14:val="6E747A">
+              <w14:alpha w14:val="57000"/>
+            </w14:srgbClr>
+          </w14:shadow>
+          <w14:textOutline w14:w="0" w14:cap="flat" w14:cmpd="sng" w14:algn="ctr">
+            <w14:noFill/>
+            <w14:prstDash w14:val="solid"/>
+            <w14:round/>
+          </w14:textOutline>
+        </w:rPr>
+      </w:pPr>
+      <w:proofErr w:type="gramStart"/>
+      <w:r>
+        <w:rPr>
+          <w:b/>
+          <w:color w:val="171717" w:themeColor="background2" w:themeShade="1A"/>
+          <w:sz w:val="32"/>
+          <w:szCs w:val="32"/>
+          <w:highlight w:val="green"/>
+          <w14:shadow w14:blurRad="38100" w14:dist="25400" w14:dir="5400000" w14:sx="100000" w14:sy="100000" w14:kx="0" w14:ky="0" w14:algn="ctr">
+            <w14:srgbClr w14:val="6E747A">
+              <w14:alpha w14:val="57000"/>
+            </w14:srgbClr>
+          </w14:shadow>
+          <w14:textOutline w14:w="0" w14:cap="flat" w14:cmpd="sng" w14:algn="ctr">
+            <w14:noFill/>
+            <w14:prstDash w14:val="solid"/>
+            <w14:round/>
+          </w14:textOutline>
+        </w:rPr>
+        <w:t xml:space="preserve">17 </w:t>
+      </w:r>
+      <w:r>
+        <w:rPr>
+          <w:b/>
+          <w:color w:val="171717" w:themeColor="background2" w:themeShade="1A"/>
+          <w:sz w:val="32"/>
+          <w:szCs w:val="32"/>
+          <w:highlight w:val="yellow"/>
+          <w14:shadow w14:blurRad="38100" w14:dist="25400" w14:dir="5400000" w14:sx="100000" w14:sy="100000" w14:kx="0" w14:ky="0" w14:algn="ctr">
+            <w14:srgbClr w14:val="6E747A">
+              <w14:alpha w14:val="57000"/>
+            </w14:srgbClr>
+          </w14:shadow>
+          <w14:textOutline w14:w="0" w14:cap="flat" w14:cmpd="sng" w14:algn="ctr">
+            <w14:noFill/>
+            <w14:prstDash w14:val="solid"/>
+            <w14:round/>
+          </w14:textOutline>
+        </w:rPr>
+        <w:t xml:space="preserve"> </w:t>
+      </w:r>
+      <w:r>
+        <w:rPr>
+          <w:b/>
+          <w:color w:val="171717" w:themeColor="background2" w:themeShade="1A"/>
+          <w:sz w:val="32"/>
+          <w:szCs w:val="32"/>
+          <w:highlight w:val="green"/>
+          <w14:shadow w14:blurRad="38100" w14:dist="25400" w14:dir="5400000" w14:sx="100000" w14:sy="100000" w14:kx="0" w14:ky="0" w14:algn="ctr">
+            <w14:srgbClr w14:val="6E747A">
+              <w14:alpha w14:val="57000"/>
+            </w14:srgbClr>
+          </w14:shadow>
+          <w14:textOutline w14:w="0" w14:cap="flat" w14:cmpd="sng" w14:algn="ctr">
+            <w14:noFill/>
+            <w14:prstDash w14:val="solid"/>
+            <w14:round/>
+          </w14:textOutline>
+        </w:rPr>
+        <w:t>18</w:t>
+      </w:r>
+      <w:proofErr w:type="gramEnd"/>
+      <w:r>
+        <w:rPr>
+          <w:b/>
+          <w:color w:val="171717" w:themeColor="background2" w:themeShade="1A"/>
+          <w:sz w:val="32"/>
+          <w:szCs w:val="32"/>
+          <w:highlight w:val="yellow"/>
+          <w14:shadow w14:blurRad="38100" w14:dist="25400" w14:dir="5400000" w14:sx="100000" w14:sy="100000" w14:kx="0" w14:ky="0" w14:algn="ctr">
+            <w14:srgbClr w14:val="6E747A">
+              <w14:alpha w14:val="57000"/>
+            </w14:srgbClr>
+          </w14:shadow>
+          <w14:textOutline w14:w="0" w14:cap="flat" w14:cmpd="sng" w14:algn="ctr">
+            <w14:noFill/>
+            <w14:prstDash w14:val="solid"/>
+            <w14:round/>
+          </w14:textOutline>
+        </w:rPr>
+        <w:t xml:space="preserve">  19 20 21 22 23 24 25 26 27 28 29 30 31</w:t>
+      </w:r>
+    </w:p>
+    <w:p>
+      <w:pPr>
+        <w:rPr>
+          <w:b/>
+          <w:color w:val="171717" w:themeColor="background2" w:themeShade="1A"/>
+          <w:sz w:val="32"/>
+          <w:szCs w:val="32"/>
+          <w:highlight w:val="yellow"/>
+          <w14:shadow w14:blurRad="38100" w14:dist="25400" w14:dir="5400000" w14:sx="100000" w14:sy="100000" w14:kx="0" w14:ky="0" w14:algn="ctr">
+            <w14:srgbClr w14:val="6E747A">
+              <w14:alpha w14:val="57000"/>
+            </w14:srgbClr>
+          </w14:shadow>
+          <w14:textOutline w14:w="0" w14:cap="flat" w14:cmpd="sng" w14:algn="ctr">
+            <w14:noFill/>
+            <w14:prstDash w14:val="solid"/>
+            <w14:round/>
+          </w14:textOutline>
+        </w:rPr>
+      </w:pPr>
+      <w:r>
+        <w:rPr>
+          <w:b/>
+          <w:color w:val="171717" w:themeColor="background2" w:themeShade="1A"/>
+          <w:sz w:val="32"/>
+          <w:szCs w:val="32"/>
+          <w:highlight w:val="yellow"/>
+          <w14:shadow w14:blurRad="38100" w14:dist="25400" w14:dir="5400000" w14:sx="100000" w14:sy="100000" w14:kx="0" w14:ky="0" w14:algn="ctr">
+            <w14:srgbClr w14:val="6E747A">
+              <w14:alpha w14:val="57000"/>
+            </w14:srgbClr>
+          </w14:shadow>
+          <w14:textOutline w14:w="0" w14:cap="flat" w14:cmpd="sng" w14:algn="ctr">
+            <w14:noFill/>
+            <w14:prstDash w14:val="solid"/>
+            <w14:round/>
+          </w14:textOutline>
+        </w:rPr>
+        <w:t>01 02 03 04 05 06 07 08 09 10 11 12 13 14 15 16 17 18 19 20</w:t>
+      </w:r>
+    </w:p>
+    <w:p>
+      <w:pPr>
+        <w:rPr>
+          <w:b/>
+          <w:color w:val="171717" w:themeColor="background2" w:themeShade="1A"/>
+          <w:sz w:val="32"/>
+          <w:szCs w:val="32"/>
+          <w:highlight w:val="yellow"/>
+          <w14:shadow w14:blurRad="38100" w14:dist="25400" w14:dir="5400000" w14:sx="100000" w14:sy="100000" w14:kx="0" w14:ky="0" w14:algn="ctr">
+            <w14:srgbClr w14:val="6E747A">
+              <w14:alpha w14:val="57000"/>
+            </w14:srgbClr>
+          </w14:shadow>
+          <w14:textOutline w14:w="0" w14:cap="flat" w14:cmpd="sng" w14:algn="ctr">
+            <w14:noFill/>
+            <w14:prstDash w14:val="solid"/>
+            <w14:round/>
+          </w14:textOutline>
+        </w:rPr>
+      </w:pPr>
+      <w:r>
+        <w:rPr>
+          <w:b/>
+          <w:color w:val="171717" w:themeColor="background2" w:themeShade="1A"/>
+          <w:sz w:val="32"/>
+          <w:szCs w:val="32"/>
+          <w:highlight w:val="yellow"/>
+          <w14:shadow w14:blurRad="38100" w14:dist="25400" w14:dir="5400000" w14:sx="100000" w14:sy="100000" w14:kx="0" w14:ky="0" w14:algn="ctr">
+            <w14:srgbClr w14:val="6E747A">
+              <w14:alpha w14:val="57000"/>
+            </w14:srgbClr>
+          </w14:shadow>
+          <w14:textOutline w14:w="0" w14:cap="flat" w14:cmpd="sng" w14:algn="ctr">
+            <w14:noFill/>
+            <w14:prstDash w14:val="solid"/>
+            <w14:round/>
+          </w14:textOutline>
+        </w:rPr>
+        <w:t xml:space="preserve"> </w:t>
+      </w:r>
+    </w:p>
+    <w:p>
+      <w:pPr>
+        <w:rPr>
+          <w:b/>
+          <w:color w:val="171717" w:themeColor="background2" w:themeShade="1A"/>
           <w:sz w:val="28"/>
           <w:szCs w:val="28"/>
           <w14:shadow w14:blurRad="38100" w14:dist="25400" w14:dir="5400000" w14:sx="100000" w14:sy="100000" w14:kx="0" w14:ky="0" w14:algn="ctr">
@@ -905,6 +1090,7 @@
             <w14:round/>
           </w14:textOutline>
         </w:rPr>
+        <w:lastRenderedPageBreak/>
         <w:t>Program Flow:</w:t>
       </w:r>
     </w:p>
@@ -1294,7 +1480,6 @@
             <w14:round/>
           </w14:textOutline>
         </w:rPr>
-        <w:lastRenderedPageBreak/>
         <w:tab/>
       </w:r>
       <w:r>
@@ -1789,26 +1974,7 @@
             <w14:round/>
           </w14:textOutline>
         </w:rPr>
-        <w:t xml:space="preserve">final </w:t>
-      </w:r>
-      <w:r>
-        <w:rPr>
-          <w:b/>
-          <w:color w:val="171717" w:themeColor="background2" w:themeShade="1A"/>
-          <w:sz w:val="28"/>
-          <w:szCs w:val="28"/>
-          <w14:shadow w14:blurRad="38100" w14:dist="25400" w14:dir="5400000" w14:sx="100000" w14:sy="100000" w14:kx="0" w14:ky="0" w14:algn="ctr">
-            <w14:srgbClr w14:val="6E747A">
-              <w14:alpha w14:val="57000"/>
-            </w14:srgbClr>
-          </w14:shadow>
-          <w14:textOutline w14:w="0" w14:cap="flat" w14:cmpd="sng" w14:algn="ctr">
-            <w14:noFill/>
-            <w14:prstDash w14:val="solid"/>
-            <w14:round/>
-          </w14:textOutline>
-        </w:rPr>
-        <w:t xml:space="preserve"> String</w:t>
+        <w:t>final  String</w:t>
       </w:r>
       <w:proofErr w:type="gramEnd"/>
       <w:r>
@@ -1867,26 +2033,7 @@
             <w14:round/>
           </w14:textOutline>
         </w:rPr>
-        <w:t xml:space="preserve">Private static final </w:t>
-      </w:r>
-      <w:r>
-        <w:rPr>
-          <w:b/>
-          <w:color w:val="171717" w:themeColor="background2" w:themeShade="1A"/>
-          <w:sz w:val="28"/>
-          <w:szCs w:val="28"/>
-          <w14:shadow w14:blurRad="38100" w14:dist="25400" w14:dir="5400000" w14:sx="100000" w14:sy="100000" w14:kx="0" w14:ky="0" w14:algn="ctr">
-            <w14:srgbClr w14:val="6E747A">
-              <w14:alpha w14:val="57000"/>
-            </w14:srgbClr>
-          </w14:shadow>
-          <w14:textOutline w14:w="0" w14:cap="flat" w14:cmpd="sng" w14:algn="ctr">
-            <w14:noFill/>
-            <w14:prstDash w14:val="solid"/>
-            <w14:round/>
-          </w14:textOutline>
-        </w:rPr>
-        <w:t>String pass = “Admin@1234”;</w:t>
+        <w:t>Private static final String pass = “Admin@1234”;</w:t>
       </w:r>
     </w:p>
     <w:p>
@@ -4597,8 +4744,69 @@
             <w14:round/>
           </w14:textOutline>
         </w:rPr>
-        <w:t xml:space="preserve">+ name </w:t>
-      </w:r>
+        <w:t xml:space="preserve">+ name + </w:t>
+      </w:r>
+      <w:proofErr w:type="gramStart"/>
+      <w:r>
+        <w:rPr>
+          <w:b/>
+          <w:color w:val="171717" w:themeColor="background2" w:themeShade="1A"/>
+          <w:sz w:val="28"/>
+          <w:szCs w:val="28"/>
+          <w14:shadow w14:blurRad="38100" w14:dist="25400" w14:dir="5400000" w14:sx="100000" w14:sy="100000" w14:kx="0" w14:ky="0" w14:algn="ctr">
+            <w14:srgbClr w14:val="6E747A">
+              <w14:alpha w14:val="57000"/>
+            </w14:srgbClr>
+          </w14:shadow>
+          <w14:textOutline w14:w="0" w14:cap="flat" w14:cmpd="sng" w14:algn="ctr">
+            <w14:noFill/>
+            <w14:prstDash w14:val="solid"/>
+            <w14:round/>
+          </w14:textOutline>
+        </w:rPr>
+        <w:t>“ ”</w:t>
+      </w:r>
+      <w:proofErr w:type="gramEnd"/>
+      <w:r>
+        <w:rPr>
+          <w:b/>
+          <w:color w:val="171717" w:themeColor="background2" w:themeShade="1A"/>
+          <w:sz w:val="28"/>
+          <w:szCs w:val="28"/>
+          <w14:shadow w14:blurRad="38100" w14:dist="25400" w14:dir="5400000" w14:sx="100000" w14:sy="100000" w14:kx="0" w14:ky="0" w14:algn="ctr">
+            <w14:srgbClr w14:val="6E747A">
+              <w14:alpha w14:val="57000"/>
+            </w14:srgbClr>
+          </w14:shadow>
+          <w14:textOutline w14:w="0" w14:cap="flat" w14:cmpd="sng" w14:algn="ctr">
+            <w14:noFill/>
+            <w14:prstDash w14:val="solid"/>
+            <w14:round/>
+          </w14:textOutline>
+        </w:rPr>
+        <w:t xml:space="preserve">+ Branch + </w:t>
+      </w:r>
+      <w:proofErr w:type="gramStart"/>
+      <w:r>
+        <w:rPr>
+          <w:b/>
+          <w:color w:val="171717" w:themeColor="background2" w:themeShade="1A"/>
+          <w:sz w:val="28"/>
+          <w:szCs w:val="28"/>
+          <w14:shadow w14:blurRad="38100" w14:dist="25400" w14:dir="5400000" w14:sx="100000" w14:sy="100000" w14:kx="0" w14:ky="0" w14:algn="ctr">
+            <w14:srgbClr w14:val="6E747A">
+              <w14:alpha w14:val="57000"/>
+            </w14:srgbClr>
+          </w14:shadow>
+          <w14:textOutline w14:w="0" w14:cap="flat" w14:cmpd="sng" w14:algn="ctr">
+            <w14:noFill/>
+            <w14:prstDash w14:val="solid"/>
+            <w14:round/>
+          </w14:textOutline>
+        </w:rPr>
+        <w:t>“ ”</w:t>
+      </w:r>
+      <w:proofErr w:type="gramEnd"/>
       <w:r>
         <w:rPr>
           <w:b/>
@@ -4618,6 +4826,46 @@
         </w:rPr>
         <w:t xml:space="preserve">+ </w:t>
       </w:r>
+      <w:proofErr w:type="spellStart"/>
+      <w:r>
+        <w:rPr>
+          <w:b/>
+          <w:color w:val="171717" w:themeColor="background2" w:themeShade="1A"/>
+          <w:sz w:val="28"/>
+          <w:szCs w:val="28"/>
+          <w14:shadow w14:blurRad="38100" w14:dist="25400" w14:dir="5400000" w14:sx="100000" w14:sy="100000" w14:kx="0" w14:ky="0" w14:algn="ctr">
+            <w14:srgbClr w14:val="6E747A">
+              <w14:alpha w14:val="57000"/>
+            </w14:srgbClr>
+          </w14:shadow>
+          <w14:textOutline w14:w="0" w14:cap="flat" w14:cmpd="sng" w14:algn="ctr">
+            <w14:noFill/>
+            <w14:prstDash w14:val="solid"/>
+            <w14:round/>
+          </w14:textOutline>
+        </w:rPr>
+        <w:t>yop</w:t>
+      </w:r>
+      <w:proofErr w:type="spellEnd"/>
+      <w:r>
+        <w:rPr>
+          <w:b/>
+          <w:color w:val="171717" w:themeColor="background2" w:themeShade="1A"/>
+          <w:sz w:val="28"/>
+          <w:szCs w:val="28"/>
+          <w14:shadow w14:blurRad="38100" w14:dist="25400" w14:dir="5400000" w14:sx="100000" w14:sy="100000" w14:kx="0" w14:ky="0" w14:algn="ctr">
+            <w14:srgbClr w14:val="6E747A">
+              <w14:alpha w14:val="57000"/>
+            </w14:srgbClr>
+          </w14:shadow>
+          <w14:textOutline w14:w="0" w14:cap="flat" w14:cmpd="sng" w14:algn="ctr">
+            <w14:noFill/>
+            <w14:prstDash w14:val="solid"/>
+            <w14:round/>
+          </w14:textOutline>
+        </w:rPr>
+        <w:t xml:space="preserve"> + </w:t>
+      </w:r>
       <w:proofErr w:type="gramStart"/>
       <w:r>
         <w:rPr>
@@ -4656,222 +4904,7 @@
             <w14:round/>
           </w14:textOutline>
         </w:rPr>
-        <w:t>+</w:t>
-      </w:r>
-      <w:r>
-        <w:rPr>
-          <w:b/>
-          <w:color w:val="171717" w:themeColor="background2" w:themeShade="1A"/>
-          <w:sz w:val="28"/>
-          <w:szCs w:val="28"/>
-          <w14:shadow w14:blurRad="38100" w14:dist="25400" w14:dir="5400000" w14:sx="100000" w14:sy="100000" w14:kx="0" w14:ky="0" w14:algn="ctr">
-            <w14:srgbClr w14:val="6E747A">
-              <w14:alpha w14:val="57000"/>
-            </w14:srgbClr>
-          </w14:shadow>
-          <w14:textOutline w14:w="0" w14:cap="flat" w14:cmpd="sng" w14:algn="ctr">
-            <w14:noFill/>
-            <w14:prstDash w14:val="solid"/>
-            <w14:round/>
-          </w14:textOutline>
-        </w:rPr>
-        <w:t xml:space="preserve"> Branch </w:t>
-      </w:r>
-      <w:r>
-        <w:rPr>
-          <w:b/>
-          <w:color w:val="171717" w:themeColor="background2" w:themeShade="1A"/>
-          <w:sz w:val="28"/>
-          <w:szCs w:val="28"/>
-          <w14:shadow w14:blurRad="38100" w14:dist="25400" w14:dir="5400000" w14:sx="100000" w14:sy="100000" w14:kx="0" w14:ky="0" w14:algn="ctr">
-            <w14:srgbClr w14:val="6E747A">
-              <w14:alpha w14:val="57000"/>
-            </w14:srgbClr>
-          </w14:shadow>
-          <w14:textOutline w14:w="0" w14:cap="flat" w14:cmpd="sng" w14:algn="ctr">
-            <w14:noFill/>
-            <w14:prstDash w14:val="solid"/>
-            <w14:round/>
-          </w14:textOutline>
-        </w:rPr>
-        <w:t xml:space="preserve">+ </w:t>
-      </w:r>
-      <w:proofErr w:type="gramStart"/>
-      <w:r>
-        <w:rPr>
-          <w:b/>
-          <w:color w:val="171717" w:themeColor="background2" w:themeShade="1A"/>
-          <w:sz w:val="28"/>
-          <w:szCs w:val="28"/>
-          <w14:shadow w14:blurRad="38100" w14:dist="25400" w14:dir="5400000" w14:sx="100000" w14:sy="100000" w14:kx="0" w14:ky="0" w14:algn="ctr">
-            <w14:srgbClr w14:val="6E747A">
-              <w14:alpha w14:val="57000"/>
-            </w14:srgbClr>
-          </w14:shadow>
-          <w14:textOutline w14:w="0" w14:cap="flat" w14:cmpd="sng" w14:algn="ctr">
-            <w14:noFill/>
-            <w14:prstDash w14:val="solid"/>
-            <w14:round/>
-          </w14:textOutline>
-        </w:rPr>
-        <w:t>“ ”</w:t>
-      </w:r>
-      <w:proofErr w:type="gramEnd"/>
-      <w:r>
-        <w:rPr>
-          <w:b/>
-          <w:color w:val="171717" w:themeColor="background2" w:themeShade="1A"/>
-          <w:sz w:val="28"/>
-          <w:szCs w:val="28"/>
-          <w14:shadow w14:blurRad="38100" w14:dist="25400" w14:dir="5400000" w14:sx="100000" w14:sy="100000" w14:kx="0" w14:ky="0" w14:algn="ctr">
-            <w14:srgbClr w14:val="6E747A">
-              <w14:alpha w14:val="57000"/>
-            </w14:srgbClr>
-          </w14:shadow>
-          <w14:textOutline w14:w="0" w14:cap="flat" w14:cmpd="sng" w14:algn="ctr">
-            <w14:noFill/>
-            <w14:prstDash w14:val="solid"/>
-            <w14:round/>
-          </w14:textOutline>
-        </w:rPr>
-        <w:t>+</w:t>
-      </w:r>
-      <w:r>
-        <w:rPr>
-          <w:b/>
-          <w:color w:val="171717" w:themeColor="background2" w:themeShade="1A"/>
-          <w:sz w:val="28"/>
-          <w:szCs w:val="28"/>
-          <w14:shadow w14:blurRad="38100" w14:dist="25400" w14:dir="5400000" w14:sx="100000" w14:sy="100000" w14:kx="0" w14:ky="0" w14:algn="ctr">
-            <w14:srgbClr w14:val="6E747A">
-              <w14:alpha w14:val="57000"/>
-            </w14:srgbClr>
-          </w14:shadow>
-          <w14:textOutline w14:w="0" w14:cap="flat" w14:cmpd="sng" w14:algn="ctr">
-            <w14:noFill/>
-            <w14:prstDash w14:val="solid"/>
-            <w14:round/>
-          </w14:textOutline>
-        </w:rPr>
-        <w:t xml:space="preserve"> </w:t>
-      </w:r>
-      <w:proofErr w:type="spellStart"/>
-      <w:r>
-        <w:rPr>
-          <w:b/>
-          <w:color w:val="171717" w:themeColor="background2" w:themeShade="1A"/>
-          <w:sz w:val="28"/>
-          <w:szCs w:val="28"/>
-          <w14:shadow w14:blurRad="38100" w14:dist="25400" w14:dir="5400000" w14:sx="100000" w14:sy="100000" w14:kx="0" w14:ky="0" w14:algn="ctr">
-            <w14:srgbClr w14:val="6E747A">
-              <w14:alpha w14:val="57000"/>
-            </w14:srgbClr>
-          </w14:shadow>
-          <w14:textOutline w14:w="0" w14:cap="flat" w14:cmpd="sng" w14:algn="ctr">
-            <w14:noFill/>
-            <w14:prstDash w14:val="solid"/>
-            <w14:round/>
-          </w14:textOutline>
-        </w:rPr>
-        <w:t>yop</w:t>
-      </w:r>
-      <w:proofErr w:type="spellEnd"/>
-      <w:r>
-        <w:rPr>
-          <w:b/>
-          <w:color w:val="171717" w:themeColor="background2" w:themeShade="1A"/>
-          <w:sz w:val="28"/>
-          <w:szCs w:val="28"/>
-          <w14:shadow w14:blurRad="38100" w14:dist="25400" w14:dir="5400000" w14:sx="100000" w14:sy="100000" w14:kx="0" w14:ky="0" w14:algn="ctr">
-            <w14:srgbClr w14:val="6E747A">
-              <w14:alpha w14:val="57000"/>
-            </w14:srgbClr>
-          </w14:shadow>
-          <w14:textOutline w14:w="0" w14:cap="flat" w14:cmpd="sng" w14:algn="ctr">
-            <w14:noFill/>
-            <w14:prstDash w14:val="solid"/>
-            <w14:round/>
-          </w14:textOutline>
-        </w:rPr>
-        <w:t xml:space="preserve"> </w:t>
-      </w:r>
-      <w:r>
-        <w:rPr>
-          <w:b/>
-          <w:color w:val="171717" w:themeColor="background2" w:themeShade="1A"/>
-          <w:sz w:val="28"/>
-          <w:szCs w:val="28"/>
-          <w14:shadow w14:blurRad="38100" w14:dist="25400" w14:dir="5400000" w14:sx="100000" w14:sy="100000" w14:kx="0" w14:ky="0" w14:algn="ctr">
-            <w14:srgbClr w14:val="6E747A">
-              <w14:alpha w14:val="57000"/>
-            </w14:srgbClr>
-          </w14:shadow>
-          <w14:textOutline w14:w="0" w14:cap="flat" w14:cmpd="sng" w14:algn="ctr">
-            <w14:noFill/>
-            <w14:prstDash w14:val="solid"/>
-            <w14:round/>
-          </w14:textOutline>
-        </w:rPr>
-        <w:t xml:space="preserve">+ </w:t>
-      </w:r>
-      <w:proofErr w:type="gramStart"/>
-      <w:r>
-        <w:rPr>
-          <w:b/>
-          <w:color w:val="171717" w:themeColor="background2" w:themeShade="1A"/>
-          <w:sz w:val="28"/>
-          <w:szCs w:val="28"/>
-          <w14:shadow w14:blurRad="38100" w14:dist="25400" w14:dir="5400000" w14:sx="100000" w14:sy="100000" w14:kx="0" w14:ky="0" w14:algn="ctr">
-            <w14:srgbClr w14:val="6E747A">
-              <w14:alpha w14:val="57000"/>
-            </w14:srgbClr>
-          </w14:shadow>
-          <w14:textOutline w14:w="0" w14:cap="flat" w14:cmpd="sng" w14:algn="ctr">
-            <w14:noFill/>
-            <w14:prstDash w14:val="solid"/>
-            <w14:round/>
-          </w14:textOutline>
-        </w:rPr>
-        <w:t>“ ”</w:t>
-      </w:r>
-      <w:proofErr w:type="gramEnd"/>
-      <w:r>
-        <w:rPr>
-          <w:b/>
-          <w:color w:val="171717" w:themeColor="background2" w:themeShade="1A"/>
-          <w:sz w:val="28"/>
-          <w:szCs w:val="28"/>
-          <w14:shadow w14:blurRad="38100" w14:dist="25400" w14:dir="5400000" w14:sx="100000" w14:sy="100000" w14:kx="0" w14:ky="0" w14:algn="ctr">
-            <w14:srgbClr w14:val="6E747A">
-              <w14:alpha w14:val="57000"/>
-            </w14:srgbClr>
-          </w14:shadow>
-          <w14:textOutline w14:w="0" w14:cap="flat" w14:cmpd="sng" w14:algn="ctr">
-            <w14:noFill/>
-            <w14:prstDash w14:val="solid"/>
-            <w14:round/>
-          </w14:textOutline>
-        </w:rPr>
-        <w:t>+</w:t>
-      </w:r>
-      <w:r>
-        <w:rPr>
-          <w:b/>
-          <w:color w:val="171717" w:themeColor="background2" w:themeShade="1A"/>
-          <w:sz w:val="28"/>
-          <w:szCs w:val="28"/>
-          <w14:shadow w14:blurRad="38100" w14:dist="25400" w14:dir="5400000" w14:sx="100000" w14:sy="100000" w14:kx="0" w14:ky="0" w14:algn="ctr">
-            <w14:srgbClr w14:val="6E747A">
-              <w14:alpha w14:val="57000"/>
-            </w14:srgbClr>
-          </w14:shadow>
-          <w14:textOutline w14:w="0" w14:cap="flat" w14:cmpd="sng" w14:algn="ctr">
-            <w14:noFill/>
-            <w14:prstDash w14:val="solid"/>
-            <w14:round/>
-          </w14:textOutline>
-        </w:rPr>
-        <w:t xml:space="preserve"> marks);</w:t>
+        <w:t>+ marks);</w:t>
       </w:r>
     </w:p>
     <w:p>
@@ -11598,6 +11631,1681 @@
         </w:rPr>
         <w:t>}</w:t>
       </w:r>
+    </w:p>
+    <w:p>
+      <w:pPr>
+        <w:rPr>
+          <w:b/>
+          <w:color w:val="171717" w:themeColor="background2" w:themeShade="1A"/>
+          <w:sz w:val="28"/>
+          <w:szCs w:val="28"/>
+          <w14:shadow w14:blurRad="38100" w14:dist="25400" w14:dir="5400000" w14:sx="100000" w14:sy="100000" w14:kx="0" w14:ky="0" w14:algn="ctr">
+            <w14:srgbClr w14:val="6E747A">
+              <w14:alpha w14:val="57000"/>
+            </w14:srgbClr>
+          </w14:shadow>
+          <w14:textOutline w14:w="0" w14:cap="flat" w14:cmpd="sng" w14:algn="ctr">
+            <w14:noFill/>
+            <w14:prstDash w14:val="solid"/>
+            <w14:round/>
+          </w14:textOutline>
+        </w:rPr>
+      </w:pPr>
+    </w:p>
+    <w:p>
+      <w:pPr>
+        <w:rPr>
+          <w:b/>
+          <w:color w:val="171717" w:themeColor="background2" w:themeShade="1A"/>
+          <w:sz w:val="28"/>
+          <w:szCs w:val="28"/>
+          <w14:shadow w14:blurRad="38100" w14:dist="25400" w14:dir="5400000" w14:sx="100000" w14:sy="100000" w14:kx="0" w14:ky="0" w14:algn="ctr">
+            <w14:srgbClr w14:val="6E747A">
+              <w14:alpha w14:val="57000"/>
+            </w14:srgbClr>
+          </w14:shadow>
+          <w14:textOutline w14:w="0" w14:cap="flat" w14:cmpd="sng" w14:algn="ctr">
+            <w14:noFill/>
+            <w14:prstDash w14:val="solid"/>
+            <w14:round/>
+          </w14:textOutline>
+        </w:rPr>
+      </w:pPr>
+      <w:proofErr w:type="spellStart"/>
+      <w:r>
+        <w:rPr>
+          <w:b/>
+          <w:color w:val="171717" w:themeColor="background2" w:themeShade="1A"/>
+          <w:sz w:val="28"/>
+          <w:szCs w:val="28"/>
+          <w:highlight w:val="yellow"/>
+          <w14:shadow w14:blurRad="38100" w14:dist="25400" w14:dir="5400000" w14:sx="100000" w14:sy="100000" w14:kx="0" w14:ky="0" w14:algn="ctr">
+            <w14:srgbClr w14:val="6E747A">
+              <w14:alpha w14:val="57000"/>
+            </w14:srgbClr>
+          </w14:shadow>
+          <w14:textOutline w14:w="0" w14:cap="flat" w14:cmpd="sng" w14:algn="ctr">
+            <w14:noFill/>
+            <w14:prstDash w14:val="solid"/>
+            <w14:round/>
+          </w14:textOutline>
+        </w:rPr>
+        <w:t>PreparedStatement</w:t>
+      </w:r>
+      <w:proofErr w:type="spellEnd"/>
+      <w:r>
+        <w:rPr>
+          <w:b/>
+          <w:color w:val="171717" w:themeColor="background2" w:themeShade="1A"/>
+          <w:sz w:val="28"/>
+          <w:szCs w:val="28"/>
+          <w14:shadow w14:blurRad="38100" w14:dist="25400" w14:dir="5400000" w14:sx="100000" w14:sy="100000" w14:kx="0" w14:ky="0" w14:algn="ctr">
+            <w14:srgbClr w14:val="6E747A">
+              <w14:alpha w14:val="57000"/>
+            </w14:srgbClr>
+          </w14:shadow>
+          <w14:textOutline w14:w="0" w14:cap="flat" w14:cmpd="sng" w14:algn="ctr">
+            <w14:noFill/>
+            <w14:prstDash w14:val="solid"/>
+            <w14:round/>
+          </w14:textOutline>
+        </w:rPr>
+        <w:t xml:space="preserve">: </w:t>
+      </w:r>
+    </w:p>
+    <w:p>
+      <w:pPr>
+        <w:rPr>
+          <w:b/>
+          <w:color w:val="171717" w:themeColor="background2" w:themeShade="1A"/>
+          <w:sz w:val="28"/>
+          <w:szCs w:val="28"/>
+          <w14:shadow w14:blurRad="38100" w14:dist="25400" w14:dir="5400000" w14:sx="100000" w14:sy="100000" w14:kx="0" w14:ky="0" w14:algn="ctr">
+            <w14:srgbClr w14:val="6E747A">
+              <w14:alpha w14:val="57000"/>
+            </w14:srgbClr>
+          </w14:shadow>
+          <w14:textOutline w14:w="0" w14:cap="flat" w14:cmpd="sng" w14:algn="ctr">
+            <w14:noFill/>
+            <w14:prstDash w14:val="solid"/>
+            <w14:round/>
+          </w14:textOutline>
+        </w:rPr>
+      </w:pPr>
+      <w:r>
+        <w:rPr>
+          <w:b/>
+          <w:color w:val="171717" w:themeColor="background2" w:themeShade="1A"/>
+          <w:sz w:val="28"/>
+          <w:szCs w:val="28"/>
+          <w:highlight w:val="cyan"/>
+          <w14:shadow w14:blurRad="38100" w14:dist="25400" w14:dir="5400000" w14:sx="100000" w14:sy="100000" w14:kx="0" w14:ky="0" w14:algn="ctr">
+            <w14:srgbClr w14:val="6E747A">
+              <w14:alpha w14:val="57000"/>
+            </w14:srgbClr>
+          </w14:shadow>
+          <w14:textOutline w14:w="0" w14:cap="flat" w14:cmpd="sng" w14:algn="ctr">
+            <w14:noFill/>
+            <w14:prstDash w14:val="solid"/>
+            <w14:round/>
+          </w14:textOutline>
+        </w:rPr>
+        <w:t>Insert</w:t>
+      </w:r>
+    </w:p>
+    <w:p>
+      <w:pPr>
+        <w:rPr>
+          <w:b/>
+          <w:color w:val="171717" w:themeColor="background2" w:themeShade="1A"/>
+          <w:sz w:val="28"/>
+          <w:szCs w:val="28"/>
+          <w14:shadow w14:blurRad="38100" w14:dist="25400" w14:dir="5400000" w14:sx="100000" w14:sy="100000" w14:kx="0" w14:ky="0" w14:algn="ctr">
+            <w14:srgbClr w14:val="6E747A">
+              <w14:alpha w14:val="57000"/>
+            </w14:srgbClr>
+          </w14:shadow>
+          <w14:textOutline w14:w="0" w14:cap="flat" w14:cmpd="sng" w14:algn="ctr">
+            <w14:noFill/>
+            <w14:prstDash w14:val="solid"/>
+            <w14:round/>
+          </w14:textOutline>
+        </w:rPr>
+      </w:pPr>
+      <w:r>
+        <w:rPr>
+          <w:b/>
+          <w:color w:val="171717" w:themeColor="background2" w:themeShade="1A"/>
+          <w:sz w:val="28"/>
+          <w:szCs w:val="28"/>
+          <w14:shadow w14:blurRad="38100" w14:dist="25400" w14:dir="5400000" w14:sx="100000" w14:sy="100000" w14:kx="0" w14:ky="0" w14:algn="ctr">
+            <w14:srgbClr w14:val="6E747A">
+              <w14:alpha w14:val="57000"/>
+            </w14:srgbClr>
+          </w14:shadow>
+          <w14:textOutline w14:w="0" w14:cap="flat" w14:cmpd="sng" w14:algn="ctr">
+            <w14:noFill/>
+            <w14:prstDash w14:val="solid"/>
+            <w14:round/>
+          </w14:textOutline>
+        </w:rPr>
+        <w:t>String query = “Select * from Students”;</w:t>
+      </w:r>
+    </w:p>
+    <w:p>
+      <w:pPr>
+        <w:rPr>
+          <w:b/>
+          <w:color w:val="171717" w:themeColor="background2" w:themeShade="1A"/>
+          <w:sz w:val="28"/>
+          <w:szCs w:val="28"/>
+          <w14:shadow w14:blurRad="38100" w14:dist="25400" w14:dir="5400000" w14:sx="100000" w14:sy="100000" w14:kx="0" w14:ky="0" w14:algn="ctr">
+            <w14:srgbClr w14:val="6E747A">
+              <w14:alpha w14:val="57000"/>
+            </w14:srgbClr>
+          </w14:shadow>
+          <w14:textOutline w14:w="0" w14:cap="flat" w14:cmpd="sng" w14:algn="ctr">
+            <w14:noFill/>
+            <w14:prstDash w14:val="solid"/>
+            <w14:round/>
+          </w14:textOutline>
+        </w:rPr>
+      </w:pPr>
+      <w:r>
+        <w:rPr>
+          <w:b/>
+          <w:color w:val="171717" w:themeColor="background2" w:themeShade="1A"/>
+          <w:sz w:val="28"/>
+          <w:szCs w:val="28"/>
+          <w14:shadow w14:blurRad="38100" w14:dist="25400" w14:dir="5400000" w14:sx="100000" w14:sy="100000" w14:kx="0" w14:ky="0" w14:algn="ctr">
+            <w14:srgbClr w14:val="6E747A">
+              <w14:alpha w14:val="57000"/>
+            </w14:srgbClr>
+          </w14:shadow>
+          <w14:textOutline w14:w="0" w14:cap="flat" w14:cmpd="sng" w14:algn="ctr">
+            <w14:noFill/>
+            <w14:prstDash w14:val="solid"/>
+            <w14:round/>
+          </w14:textOutline>
+        </w:rPr>
+        <w:t xml:space="preserve">String query1 = “INSERT INTO STUDENTS (name, roll, branch) VALUES </w:t>
+      </w:r>
+      <w:proofErr w:type="gramStart"/>
+      <w:r>
+        <w:rPr>
+          <w:b/>
+          <w:color w:val="171717" w:themeColor="background2" w:themeShade="1A"/>
+          <w:sz w:val="28"/>
+          <w:szCs w:val="28"/>
+          <w14:shadow w14:blurRad="38100" w14:dist="25400" w14:dir="5400000" w14:sx="100000" w14:sy="100000" w14:kx="0" w14:ky="0" w14:algn="ctr">
+            <w14:srgbClr w14:val="6E747A">
+              <w14:alpha w14:val="57000"/>
+            </w14:srgbClr>
+          </w14:shadow>
+          <w14:textOutline w14:w="0" w14:cap="flat" w14:cmpd="sng" w14:algn="ctr">
+            <w14:noFill/>
+            <w14:prstDash w14:val="solid"/>
+            <w14:round/>
+          </w14:textOutline>
+        </w:rPr>
+        <w:t>(?,</w:t>
+      </w:r>
+      <w:proofErr w:type="gramEnd"/>
+      <w:r>
+        <w:rPr>
+          <w:b/>
+          <w:color w:val="171717" w:themeColor="background2" w:themeShade="1A"/>
+          <w:sz w:val="28"/>
+          <w:szCs w:val="28"/>
+          <w14:shadow w14:blurRad="38100" w14:dist="25400" w14:dir="5400000" w14:sx="100000" w14:sy="100000" w14:kx="0" w14:ky="0" w14:algn="ctr">
+            <w14:srgbClr w14:val="6E747A">
+              <w14:alpha w14:val="57000"/>
+            </w14:srgbClr>
+          </w14:shadow>
+          <w14:textOutline w14:w="0" w14:cap="flat" w14:cmpd="sng" w14:algn="ctr">
+            <w14:noFill/>
+            <w14:prstDash w14:val="solid"/>
+            <w14:round/>
+          </w14:textOutline>
+        </w:rPr>
+        <w:t xml:space="preserve"> ?, ?)”;</w:t>
+      </w:r>
+    </w:p>
+    <w:p>
+      <w:pPr>
+        <w:rPr>
+          <w:b/>
+          <w:color w:val="171717" w:themeColor="background2" w:themeShade="1A"/>
+          <w:sz w:val="28"/>
+          <w:szCs w:val="28"/>
+          <w14:shadow w14:blurRad="38100" w14:dist="25400" w14:dir="5400000" w14:sx="100000" w14:sy="100000" w14:kx="0" w14:ky="0" w14:algn="ctr">
+            <w14:srgbClr w14:val="6E747A">
+              <w14:alpha w14:val="57000"/>
+            </w14:srgbClr>
+          </w14:shadow>
+          <w14:textOutline w14:w="0" w14:cap="flat" w14:cmpd="sng" w14:algn="ctr">
+            <w14:noFill/>
+            <w14:prstDash w14:val="solid"/>
+            <w14:round/>
+          </w14:textOutline>
+        </w:rPr>
+      </w:pPr>
+      <w:r>
+        <w:rPr>
+          <w:b/>
+          <w:color w:val="171717" w:themeColor="background2" w:themeShade="1A"/>
+          <w:sz w:val="28"/>
+          <w:szCs w:val="28"/>
+          <w14:shadow w14:blurRad="38100" w14:dist="25400" w14:dir="5400000" w14:sx="100000" w14:sy="100000" w14:kx="0" w14:ky="0" w14:algn="ctr">
+            <w14:srgbClr w14:val="6E747A">
+              <w14:alpha w14:val="57000"/>
+            </w14:srgbClr>
+          </w14:shadow>
+          <w14:textOutline w14:w="0" w14:cap="flat" w14:cmpd="sng" w14:algn="ctr">
+            <w14:noFill/>
+            <w14:prstDash w14:val="solid"/>
+            <w14:round/>
+          </w14:textOutline>
+        </w:rPr>
+        <w:t xml:space="preserve"> </w:t>
+      </w:r>
+      <w:proofErr w:type="spellStart"/>
+      <w:r>
+        <w:rPr>
+          <w:b/>
+          <w:color w:val="171717" w:themeColor="background2" w:themeShade="1A"/>
+          <w:sz w:val="28"/>
+          <w:szCs w:val="28"/>
+          <w14:shadow w14:blurRad="38100" w14:dist="25400" w14:dir="5400000" w14:sx="100000" w14:sy="100000" w14:kx="0" w14:ky="0" w14:algn="ctr">
+            <w14:srgbClr w14:val="6E747A">
+              <w14:alpha w14:val="57000"/>
+            </w14:srgbClr>
+          </w14:shadow>
+          <w14:textOutline w14:w="0" w14:cap="flat" w14:cmpd="sng" w14:algn="ctr">
+            <w14:noFill/>
+            <w14:prstDash w14:val="solid"/>
+            <w14:round/>
+          </w14:textOutline>
+        </w:rPr>
+        <w:t>PreparedStatement</w:t>
+      </w:r>
+      <w:proofErr w:type="spellEnd"/>
+      <w:r>
+        <w:rPr>
+          <w:b/>
+          <w:color w:val="171717" w:themeColor="background2" w:themeShade="1A"/>
+          <w:sz w:val="28"/>
+          <w:szCs w:val="28"/>
+          <w14:shadow w14:blurRad="38100" w14:dist="25400" w14:dir="5400000" w14:sx="100000" w14:sy="100000" w14:kx="0" w14:ky="0" w14:algn="ctr">
+            <w14:srgbClr w14:val="6E747A">
+              <w14:alpha w14:val="57000"/>
+            </w14:srgbClr>
+          </w14:shadow>
+          <w14:textOutline w14:w="0" w14:cap="flat" w14:cmpd="sng" w14:algn="ctr">
+            <w14:noFill/>
+            <w14:prstDash w14:val="solid"/>
+            <w14:round/>
+          </w14:textOutline>
+        </w:rPr>
+        <w:t xml:space="preserve"> </w:t>
+      </w:r>
+      <w:proofErr w:type="spellStart"/>
+      <w:r>
+        <w:rPr>
+          <w:b/>
+          <w:color w:val="171717" w:themeColor="background2" w:themeShade="1A"/>
+          <w:sz w:val="28"/>
+          <w:szCs w:val="28"/>
+          <w14:shadow w14:blurRad="38100" w14:dist="25400" w14:dir="5400000" w14:sx="100000" w14:sy="100000" w14:kx="0" w14:ky="0" w14:algn="ctr">
+            <w14:srgbClr w14:val="6E747A">
+              <w14:alpha w14:val="57000"/>
+            </w14:srgbClr>
+          </w14:shadow>
+          <w14:textOutline w14:w="0" w14:cap="flat" w14:cmpd="sng" w14:algn="ctr">
+            <w14:noFill/>
+            <w14:prstDash w14:val="solid"/>
+            <w14:round/>
+          </w14:textOutline>
+        </w:rPr>
+        <w:t>pstt</w:t>
+      </w:r>
+      <w:proofErr w:type="spellEnd"/>
+      <w:r>
+        <w:rPr>
+          <w:b/>
+          <w:color w:val="171717" w:themeColor="background2" w:themeShade="1A"/>
+          <w:sz w:val="28"/>
+          <w:szCs w:val="28"/>
+          <w14:shadow w14:blurRad="38100" w14:dist="25400" w14:dir="5400000" w14:sx="100000" w14:sy="100000" w14:kx="0" w14:ky="0" w14:algn="ctr">
+            <w14:srgbClr w14:val="6E747A">
+              <w14:alpha w14:val="57000"/>
+            </w14:srgbClr>
+          </w14:shadow>
+          <w14:textOutline w14:w="0" w14:cap="flat" w14:cmpd="sng" w14:algn="ctr">
+            <w14:noFill/>
+            <w14:prstDash w14:val="solid"/>
+            <w14:round/>
+          </w14:textOutline>
+        </w:rPr>
+        <w:t xml:space="preserve"> = </w:t>
+      </w:r>
+      <w:proofErr w:type="spellStart"/>
+      <w:proofErr w:type="gramStart"/>
+      <w:r>
+        <w:rPr>
+          <w:b/>
+          <w:color w:val="171717" w:themeColor="background2" w:themeShade="1A"/>
+          <w:sz w:val="28"/>
+          <w:szCs w:val="28"/>
+          <w14:shadow w14:blurRad="38100" w14:dist="25400" w14:dir="5400000" w14:sx="100000" w14:sy="100000" w14:kx="0" w14:ky="0" w14:algn="ctr">
+            <w14:srgbClr w14:val="6E747A">
+              <w14:alpha w14:val="57000"/>
+            </w14:srgbClr>
+          </w14:shadow>
+          <w14:textOutline w14:w="0" w14:cap="flat" w14:cmpd="sng" w14:algn="ctr">
+            <w14:noFill/>
+            <w14:prstDash w14:val="solid"/>
+            <w14:round/>
+          </w14:textOutline>
+        </w:rPr>
+        <w:t>conn.PreparedStatement</w:t>
+      </w:r>
+      <w:proofErr w:type="spellEnd"/>
+      <w:proofErr w:type="gramEnd"/>
+      <w:r>
+        <w:rPr>
+          <w:b/>
+          <w:color w:val="171717" w:themeColor="background2" w:themeShade="1A"/>
+          <w:sz w:val="28"/>
+          <w:szCs w:val="28"/>
+          <w14:shadow w14:blurRad="38100" w14:dist="25400" w14:dir="5400000" w14:sx="100000" w14:sy="100000" w14:kx="0" w14:ky="0" w14:algn="ctr">
+            <w14:srgbClr w14:val="6E747A">
+              <w14:alpha w14:val="57000"/>
+            </w14:srgbClr>
+          </w14:shadow>
+          <w14:textOutline w14:w="0" w14:cap="flat" w14:cmpd="sng" w14:algn="ctr">
+            <w14:noFill/>
+            <w14:prstDash w14:val="solid"/>
+            <w14:round/>
+          </w14:textOutline>
+        </w:rPr>
+        <w:t>(query1);</w:t>
+      </w:r>
+    </w:p>
+    <w:p>
+      <w:pPr>
+        <w:rPr>
+          <w:b/>
+          <w:color w:val="171717" w:themeColor="background2" w:themeShade="1A"/>
+          <w:sz w:val="28"/>
+          <w:szCs w:val="28"/>
+          <w14:shadow w14:blurRad="38100" w14:dist="25400" w14:dir="5400000" w14:sx="100000" w14:sy="100000" w14:kx="0" w14:ky="0" w14:algn="ctr">
+            <w14:srgbClr w14:val="6E747A">
+              <w14:alpha w14:val="57000"/>
+            </w14:srgbClr>
+          </w14:shadow>
+          <w14:textOutline w14:w="0" w14:cap="flat" w14:cmpd="sng" w14:algn="ctr">
+            <w14:noFill/>
+            <w14:prstDash w14:val="solid"/>
+            <w14:round/>
+          </w14:textOutline>
+        </w:rPr>
+      </w:pPr>
+      <w:proofErr w:type="spellStart"/>
+      <w:proofErr w:type="gramStart"/>
+      <w:r>
+        <w:rPr>
+          <w:b/>
+          <w:color w:val="171717" w:themeColor="background2" w:themeShade="1A"/>
+          <w:sz w:val="28"/>
+          <w:szCs w:val="28"/>
+          <w14:shadow w14:blurRad="38100" w14:dist="25400" w14:dir="5400000" w14:sx="100000" w14:sy="100000" w14:kx="0" w14:ky="0" w14:algn="ctr">
+            <w14:srgbClr w14:val="6E747A">
+              <w14:alpha w14:val="57000"/>
+            </w14:srgbClr>
+          </w14:shadow>
+          <w14:textOutline w14:w="0" w14:cap="flat" w14:cmpd="sng" w14:algn="ctr">
+            <w14:noFill/>
+            <w14:prstDash w14:val="solid"/>
+            <w14:round/>
+          </w14:textOutline>
+        </w:rPr>
+        <w:t>pstt.setString</w:t>
+      </w:r>
+      <w:proofErr w:type="spellEnd"/>
+      <w:proofErr w:type="gramEnd"/>
+      <w:r>
+        <w:rPr>
+          <w:b/>
+          <w:color w:val="171717" w:themeColor="background2" w:themeShade="1A"/>
+          <w:sz w:val="28"/>
+          <w:szCs w:val="28"/>
+          <w14:shadow w14:blurRad="38100" w14:dist="25400" w14:dir="5400000" w14:sx="100000" w14:sy="100000" w14:kx="0" w14:ky="0" w14:algn="ctr">
+            <w14:srgbClr w14:val="6E747A">
+              <w14:alpha w14:val="57000"/>
+            </w14:srgbClr>
+          </w14:shadow>
+          <w14:textOutline w14:w="0" w14:cap="flat" w14:cmpd="sng" w14:algn="ctr">
+            <w14:noFill/>
+            <w14:prstDash w14:val="solid"/>
+            <w14:round/>
+          </w14:textOutline>
+        </w:rPr>
+        <w:t>(1</w:t>
+      </w:r>
+      <w:proofErr w:type="gramStart"/>
+      <w:r>
+        <w:rPr>
+          <w:b/>
+          <w:color w:val="171717" w:themeColor="background2" w:themeShade="1A"/>
+          <w:sz w:val="28"/>
+          <w:szCs w:val="28"/>
+          <w14:shadow w14:blurRad="38100" w14:dist="25400" w14:dir="5400000" w14:sx="100000" w14:sy="100000" w14:kx="0" w14:ky="0" w14:algn="ctr">
+            <w14:srgbClr w14:val="6E747A">
+              <w14:alpha w14:val="57000"/>
+            </w14:srgbClr>
+          </w14:shadow>
+          <w14:textOutline w14:w="0" w14:cap="flat" w14:cmpd="sng" w14:algn="ctr">
+            <w14:noFill/>
+            <w14:prstDash w14:val="solid"/>
+            <w14:round/>
+          </w14:textOutline>
+        </w:rPr>
+        <w:t>,”Aarush</w:t>
+      </w:r>
+      <w:proofErr w:type="gramEnd"/>
+      <w:r>
+        <w:rPr>
+          <w:b/>
+          <w:color w:val="171717" w:themeColor="background2" w:themeShade="1A"/>
+          <w:sz w:val="28"/>
+          <w:szCs w:val="28"/>
+          <w14:shadow w14:blurRad="38100" w14:dist="25400" w14:dir="5400000" w14:sx="100000" w14:sy="100000" w14:kx="0" w14:ky="0" w14:algn="ctr">
+            <w14:srgbClr w14:val="6E747A">
+              <w14:alpha w14:val="57000"/>
+            </w14:srgbClr>
+          </w14:shadow>
+          <w14:textOutline w14:w="0" w14:cap="flat" w14:cmpd="sng" w14:algn="ctr">
+            <w14:noFill/>
+            <w14:prstDash w14:val="solid"/>
+            <w14:round/>
+          </w14:textOutline>
+        </w:rPr>
+        <w:t>”);</w:t>
+      </w:r>
+    </w:p>
+    <w:p>
+      <w:pPr>
+        <w:rPr>
+          <w:b/>
+          <w:color w:val="171717" w:themeColor="background2" w:themeShade="1A"/>
+          <w:sz w:val="28"/>
+          <w:szCs w:val="28"/>
+          <w14:shadow w14:blurRad="38100" w14:dist="25400" w14:dir="5400000" w14:sx="100000" w14:sy="100000" w14:kx="0" w14:ky="0" w14:algn="ctr">
+            <w14:srgbClr w14:val="6E747A">
+              <w14:alpha w14:val="57000"/>
+            </w14:srgbClr>
+          </w14:shadow>
+          <w14:textOutline w14:w="0" w14:cap="flat" w14:cmpd="sng" w14:algn="ctr">
+            <w14:noFill/>
+            <w14:prstDash w14:val="solid"/>
+            <w14:round/>
+          </w14:textOutline>
+        </w:rPr>
+      </w:pPr>
+      <w:proofErr w:type="spellStart"/>
+      <w:proofErr w:type="gramStart"/>
+      <w:r>
+        <w:rPr>
+          <w:b/>
+          <w:color w:val="171717" w:themeColor="background2" w:themeShade="1A"/>
+          <w:sz w:val="28"/>
+          <w:szCs w:val="28"/>
+          <w14:shadow w14:blurRad="38100" w14:dist="25400" w14:dir="5400000" w14:sx="100000" w14:sy="100000" w14:kx="0" w14:ky="0" w14:algn="ctr">
+            <w14:srgbClr w14:val="6E747A">
+              <w14:alpha w14:val="57000"/>
+            </w14:srgbClr>
+          </w14:shadow>
+          <w14:textOutline w14:w="0" w14:cap="flat" w14:cmpd="sng" w14:algn="ctr">
+            <w14:noFill/>
+            <w14:prstDash w14:val="solid"/>
+            <w14:round/>
+          </w14:textOutline>
+        </w:rPr>
+        <w:t>pstt.setInt</w:t>
+      </w:r>
+      <w:proofErr w:type="spellEnd"/>
+      <w:proofErr w:type="gramEnd"/>
+      <w:r>
+        <w:rPr>
+          <w:b/>
+          <w:color w:val="171717" w:themeColor="background2" w:themeShade="1A"/>
+          <w:sz w:val="28"/>
+          <w:szCs w:val="28"/>
+          <w14:shadow w14:blurRad="38100" w14:dist="25400" w14:dir="5400000" w14:sx="100000" w14:sy="100000" w14:kx="0" w14:ky="0" w14:algn="ctr">
+            <w14:srgbClr w14:val="6E747A">
+              <w14:alpha w14:val="57000"/>
+            </w14:srgbClr>
+          </w14:shadow>
+          <w14:textOutline w14:w="0" w14:cap="flat" w14:cmpd="sng" w14:algn="ctr">
+            <w14:noFill/>
+            <w14:prstDash w14:val="solid"/>
+            <w14:round/>
+          </w14:textOutline>
+        </w:rPr>
+        <w:t>(2,9);</w:t>
+      </w:r>
+    </w:p>
+    <w:p>
+      <w:pPr>
+        <w:rPr>
+          <w:b/>
+          <w:color w:val="171717" w:themeColor="background2" w:themeShade="1A"/>
+          <w:sz w:val="28"/>
+          <w:szCs w:val="28"/>
+          <w14:shadow w14:blurRad="38100" w14:dist="25400" w14:dir="5400000" w14:sx="100000" w14:sy="100000" w14:kx="0" w14:ky="0" w14:algn="ctr">
+            <w14:srgbClr w14:val="6E747A">
+              <w14:alpha w14:val="57000"/>
+            </w14:srgbClr>
+          </w14:shadow>
+          <w14:textOutline w14:w="0" w14:cap="flat" w14:cmpd="sng" w14:algn="ctr">
+            <w14:noFill/>
+            <w14:prstDash w14:val="solid"/>
+            <w14:round/>
+          </w14:textOutline>
+        </w:rPr>
+      </w:pPr>
+      <w:proofErr w:type="spellStart"/>
+      <w:proofErr w:type="gramStart"/>
+      <w:r>
+        <w:rPr>
+          <w:b/>
+          <w:color w:val="171717" w:themeColor="background2" w:themeShade="1A"/>
+          <w:sz w:val="28"/>
+          <w:szCs w:val="28"/>
+          <w14:shadow w14:blurRad="38100" w14:dist="25400" w14:dir="5400000" w14:sx="100000" w14:sy="100000" w14:kx="0" w14:ky="0" w14:algn="ctr">
+            <w14:srgbClr w14:val="6E747A">
+              <w14:alpha w14:val="57000"/>
+            </w14:srgbClr>
+          </w14:shadow>
+          <w14:textOutline w14:w="0" w14:cap="flat" w14:cmpd="sng" w14:algn="ctr">
+            <w14:noFill/>
+            <w14:prstDash w14:val="solid"/>
+            <w14:round/>
+          </w14:textOutline>
+        </w:rPr>
+        <w:t>pstt.setString</w:t>
+      </w:r>
+      <w:proofErr w:type="spellEnd"/>
+      <w:proofErr w:type="gramEnd"/>
+      <w:r>
+        <w:rPr>
+          <w:b/>
+          <w:color w:val="171717" w:themeColor="background2" w:themeShade="1A"/>
+          <w:sz w:val="28"/>
+          <w:szCs w:val="28"/>
+          <w14:shadow w14:blurRad="38100" w14:dist="25400" w14:dir="5400000" w14:sx="100000" w14:sy="100000" w14:kx="0" w14:ky="0" w14:algn="ctr">
+            <w14:srgbClr w14:val="6E747A">
+              <w14:alpha w14:val="57000"/>
+            </w14:srgbClr>
+          </w14:shadow>
+          <w14:textOutline w14:w="0" w14:cap="flat" w14:cmpd="sng" w14:algn="ctr">
+            <w14:noFill/>
+            <w14:prstDash w14:val="solid"/>
+            <w14:round/>
+          </w14:textOutline>
+        </w:rPr>
+        <w:t>(3</w:t>
+      </w:r>
+      <w:proofErr w:type="gramStart"/>
+      <w:r>
+        <w:rPr>
+          <w:b/>
+          <w:color w:val="171717" w:themeColor="background2" w:themeShade="1A"/>
+          <w:sz w:val="28"/>
+          <w:szCs w:val="28"/>
+          <w14:shadow w14:blurRad="38100" w14:dist="25400" w14:dir="5400000" w14:sx="100000" w14:sy="100000" w14:kx="0" w14:ky="0" w14:algn="ctr">
+            <w14:srgbClr w14:val="6E747A">
+              <w14:alpha w14:val="57000"/>
+            </w14:srgbClr>
+          </w14:shadow>
+          <w14:textOutline w14:w="0" w14:cap="flat" w14:cmpd="sng" w14:algn="ctr">
+            <w14:noFill/>
+            <w14:prstDash w14:val="solid"/>
+            <w14:round/>
+          </w14:textOutline>
+        </w:rPr>
+        <w:t>,”aiml</w:t>
+      </w:r>
+      <w:proofErr w:type="gramEnd"/>
+      <w:r>
+        <w:rPr>
+          <w:b/>
+          <w:color w:val="171717" w:themeColor="background2" w:themeShade="1A"/>
+          <w:sz w:val="28"/>
+          <w:szCs w:val="28"/>
+          <w14:shadow w14:blurRad="38100" w14:dist="25400" w14:dir="5400000" w14:sx="100000" w14:sy="100000" w14:kx="0" w14:ky="0" w14:algn="ctr">
+            <w14:srgbClr w14:val="6E747A">
+              <w14:alpha w14:val="57000"/>
+            </w14:srgbClr>
+          </w14:shadow>
+          <w14:textOutline w14:w="0" w14:cap="flat" w14:cmpd="sng" w14:algn="ctr">
+            <w14:noFill/>
+            <w14:prstDash w14:val="solid"/>
+            <w14:round/>
+          </w14:textOutline>
+        </w:rPr>
+        <w:t>”);</w:t>
+      </w:r>
+    </w:p>
+    <w:p>
+      <w:pPr>
+        <w:rPr>
+          <w:b/>
+          <w:color w:val="171717" w:themeColor="background2" w:themeShade="1A"/>
+          <w:sz w:val="28"/>
+          <w:szCs w:val="28"/>
+          <w14:shadow w14:blurRad="38100" w14:dist="25400" w14:dir="5400000" w14:sx="100000" w14:sy="100000" w14:kx="0" w14:ky="0" w14:algn="ctr">
+            <w14:srgbClr w14:val="6E747A">
+              <w14:alpha w14:val="57000"/>
+            </w14:srgbClr>
+          </w14:shadow>
+          <w14:textOutline w14:w="0" w14:cap="flat" w14:cmpd="sng" w14:algn="ctr">
+            <w14:noFill/>
+            <w14:prstDash w14:val="solid"/>
+            <w14:round/>
+          </w14:textOutline>
+        </w:rPr>
+      </w:pPr>
+      <w:r>
+        <w:rPr>
+          <w:b/>
+          <w:color w:val="171717" w:themeColor="background2" w:themeShade="1A"/>
+          <w:sz w:val="28"/>
+          <w:szCs w:val="28"/>
+          <w14:shadow w14:blurRad="38100" w14:dist="25400" w14:dir="5400000" w14:sx="100000" w14:sy="100000" w14:kx="0" w14:ky="0" w14:algn="ctr">
+            <w14:srgbClr w14:val="6E747A">
+              <w14:alpha w14:val="57000"/>
+            </w14:srgbClr>
+          </w14:shadow>
+          <w14:textOutline w14:w="0" w14:cap="flat" w14:cmpd="sng" w14:algn="ctr">
+            <w14:noFill/>
+            <w14:prstDash w14:val="solid"/>
+            <w14:round/>
+          </w14:textOutline>
+        </w:rPr>
+        <w:t>This is the good way to insert data as it is not compiling the query each time.</w:t>
+      </w:r>
+    </w:p>
+    <w:p>
+      <w:pPr>
+        <w:rPr>
+          <w:b/>
+          <w:color w:val="171717" w:themeColor="background2" w:themeShade="1A"/>
+          <w:sz w:val="28"/>
+          <w:szCs w:val="28"/>
+          <w14:shadow w14:blurRad="38100" w14:dist="25400" w14:dir="5400000" w14:sx="100000" w14:sy="100000" w14:kx="0" w14:ky="0" w14:algn="ctr">
+            <w14:srgbClr w14:val="6E747A">
+              <w14:alpha w14:val="57000"/>
+            </w14:srgbClr>
+          </w14:shadow>
+          <w14:textOutline w14:w="0" w14:cap="flat" w14:cmpd="sng" w14:algn="ctr">
+            <w14:noFill/>
+            <w14:prstDash w14:val="solid"/>
+            <w14:round/>
+          </w14:textOutline>
+        </w:rPr>
+      </w:pPr>
+    </w:p>
+    <w:p>
+      <w:pPr>
+        <w:rPr>
+          <w:b/>
+          <w:color w:val="171717" w:themeColor="background2" w:themeShade="1A"/>
+          <w:sz w:val="28"/>
+          <w:szCs w:val="28"/>
+          <w14:shadow w14:blurRad="38100" w14:dist="25400" w14:dir="5400000" w14:sx="100000" w14:sy="100000" w14:kx="0" w14:ky="0" w14:algn="ctr">
+            <w14:srgbClr w14:val="6E747A">
+              <w14:alpha w14:val="57000"/>
+            </w14:srgbClr>
+          </w14:shadow>
+          <w14:textOutline w14:w="0" w14:cap="flat" w14:cmpd="sng" w14:algn="ctr">
+            <w14:noFill/>
+            <w14:prstDash w14:val="solid"/>
+            <w14:round/>
+          </w14:textOutline>
+        </w:rPr>
+      </w:pPr>
+      <w:r>
+        <w:rPr>
+          <w:b/>
+          <w:color w:val="171717" w:themeColor="background2" w:themeShade="1A"/>
+          <w:sz w:val="28"/>
+          <w:szCs w:val="28"/>
+          <w:highlight w:val="cyan"/>
+          <w14:shadow w14:blurRad="38100" w14:dist="25400" w14:dir="5400000" w14:sx="100000" w14:sy="100000" w14:kx="0" w14:ky="0" w14:algn="ctr">
+            <w14:srgbClr w14:val="6E747A">
+              <w14:alpha w14:val="57000"/>
+            </w14:srgbClr>
+          </w14:shadow>
+          <w14:textOutline w14:w="0" w14:cap="flat" w14:cmpd="sng" w14:algn="ctr">
+            <w14:noFill/>
+            <w14:prstDash w14:val="solid"/>
+            <w14:round/>
+          </w14:textOutline>
+        </w:rPr>
+        <w:t>Select</w:t>
+      </w:r>
+    </w:p>
+    <w:p>
+      <w:pPr>
+        <w:rPr>
+          <w:b/>
+          <w:color w:val="171717" w:themeColor="background2" w:themeShade="1A"/>
+          <w:sz w:val="28"/>
+          <w:szCs w:val="28"/>
+          <w14:shadow w14:blurRad="38100" w14:dist="25400" w14:dir="5400000" w14:sx="100000" w14:sy="100000" w14:kx="0" w14:ky="0" w14:algn="ctr">
+            <w14:srgbClr w14:val="6E747A">
+              <w14:alpha w14:val="57000"/>
+            </w14:srgbClr>
+          </w14:shadow>
+          <w14:textOutline w14:w="0" w14:cap="flat" w14:cmpd="sng" w14:algn="ctr">
+            <w14:noFill/>
+            <w14:prstDash w14:val="solid"/>
+            <w14:round/>
+          </w14:textOutline>
+        </w:rPr>
+      </w:pPr>
+      <w:r>
+        <w:rPr>
+          <w:b/>
+          <w:color w:val="171717" w:themeColor="background2" w:themeShade="1A"/>
+          <w:sz w:val="28"/>
+          <w:szCs w:val="28"/>
+          <w14:shadow w14:blurRad="38100" w14:dist="25400" w14:dir="5400000" w14:sx="100000" w14:sy="100000" w14:kx="0" w14:ky="0" w14:algn="ctr">
+            <w14:srgbClr w14:val="6E747A">
+              <w14:alpha w14:val="57000"/>
+            </w14:srgbClr>
+          </w14:shadow>
+          <w14:textOutline w14:w="0" w14:cap="flat" w14:cmpd="sng" w14:algn="ctr">
+            <w14:noFill/>
+            <w14:prstDash w14:val="solid"/>
+            <w14:round/>
+          </w14:textOutline>
+        </w:rPr>
+        <w:t xml:space="preserve">String query = “select marks from students where id </w:t>
+      </w:r>
+      <w:proofErr w:type="gramStart"/>
+      <w:r>
+        <w:rPr>
+          <w:b/>
+          <w:color w:val="171717" w:themeColor="background2" w:themeShade="1A"/>
+          <w:sz w:val="28"/>
+          <w:szCs w:val="28"/>
+          <w14:shadow w14:blurRad="38100" w14:dist="25400" w14:dir="5400000" w14:sx="100000" w14:sy="100000" w14:kx="0" w14:ky="0" w14:algn="ctr">
+            <w14:srgbClr w14:val="6E747A">
+              <w14:alpha w14:val="57000"/>
+            </w14:srgbClr>
+          </w14:shadow>
+          <w14:textOutline w14:w="0" w14:cap="flat" w14:cmpd="sng" w14:algn="ctr">
+            <w14:noFill/>
+            <w14:prstDash w14:val="solid"/>
+            <w14:round/>
+          </w14:textOutline>
+        </w:rPr>
+        <w:t>= ?</w:t>
+      </w:r>
+      <w:proofErr w:type="gramEnd"/>
+      <w:r>
+        <w:rPr>
+          <w:b/>
+          <w:color w:val="171717" w:themeColor="background2" w:themeShade="1A"/>
+          <w:sz w:val="28"/>
+          <w:szCs w:val="28"/>
+          <w14:shadow w14:blurRad="38100" w14:dist="25400" w14:dir="5400000" w14:sx="100000" w14:sy="100000" w14:kx="0" w14:ky="0" w14:algn="ctr">
+            <w14:srgbClr w14:val="6E747A">
+              <w14:alpha w14:val="57000"/>
+            </w14:srgbClr>
+          </w14:shadow>
+          <w14:textOutline w14:w="0" w14:cap="flat" w14:cmpd="sng" w14:algn="ctr">
+            <w14:noFill/>
+            <w14:prstDash w14:val="solid"/>
+            <w14:round/>
+          </w14:textOutline>
+        </w:rPr>
+        <w:t>;</w:t>
+      </w:r>
+    </w:p>
+    <w:p>
+      <w:pPr>
+        <w:rPr>
+          <w:b/>
+          <w:color w:val="171717" w:themeColor="background2" w:themeShade="1A"/>
+          <w:sz w:val="28"/>
+          <w:szCs w:val="28"/>
+          <w14:shadow w14:blurRad="38100" w14:dist="25400" w14:dir="5400000" w14:sx="100000" w14:sy="100000" w14:kx="0" w14:ky="0" w14:algn="ctr">
+            <w14:srgbClr w14:val="6E747A">
+              <w14:alpha w14:val="57000"/>
+            </w14:srgbClr>
+          </w14:shadow>
+          <w14:textOutline w14:w="0" w14:cap="flat" w14:cmpd="sng" w14:algn="ctr">
+            <w14:noFill/>
+            <w14:prstDash w14:val="solid"/>
+            <w14:round/>
+          </w14:textOutline>
+        </w:rPr>
+      </w:pPr>
+      <w:proofErr w:type="spellStart"/>
+      <w:r>
+        <w:rPr>
+          <w:b/>
+          <w:color w:val="171717" w:themeColor="background2" w:themeShade="1A"/>
+          <w:sz w:val="28"/>
+          <w:szCs w:val="28"/>
+          <w14:shadow w14:blurRad="38100" w14:dist="25400" w14:dir="5400000" w14:sx="100000" w14:sy="100000" w14:kx="0" w14:ky="0" w14:algn="ctr">
+            <w14:srgbClr w14:val="6E747A">
+              <w14:alpha w14:val="57000"/>
+            </w14:srgbClr>
+          </w14:shadow>
+          <w14:textOutline w14:w="0" w14:cap="flat" w14:cmpd="sng" w14:algn="ctr">
+            <w14:noFill/>
+            <w14:prstDash w14:val="solid"/>
+            <w14:round/>
+          </w14:textOutline>
+        </w:rPr>
+        <w:t>PreparedStatement</w:t>
+      </w:r>
+      <w:proofErr w:type="spellEnd"/>
+      <w:r>
+        <w:rPr>
+          <w:b/>
+          <w:color w:val="171717" w:themeColor="background2" w:themeShade="1A"/>
+          <w:sz w:val="28"/>
+          <w:szCs w:val="28"/>
+          <w14:shadow w14:blurRad="38100" w14:dist="25400" w14:dir="5400000" w14:sx="100000" w14:sy="100000" w14:kx="0" w14:ky="0" w14:algn="ctr">
+            <w14:srgbClr w14:val="6E747A">
+              <w14:alpha w14:val="57000"/>
+            </w14:srgbClr>
+          </w14:shadow>
+          <w14:textOutline w14:w="0" w14:cap="flat" w14:cmpd="sng" w14:algn="ctr">
+            <w14:noFill/>
+            <w14:prstDash w14:val="solid"/>
+            <w14:round/>
+          </w14:textOutline>
+        </w:rPr>
+        <w:t xml:space="preserve"> </w:t>
+      </w:r>
+      <w:proofErr w:type="spellStart"/>
+      <w:r>
+        <w:rPr>
+          <w:b/>
+          <w:color w:val="171717" w:themeColor="background2" w:themeShade="1A"/>
+          <w:sz w:val="28"/>
+          <w:szCs w:val="28"/>
+          <w14:shadow w14:blurRad="38100" w14:dist="25400" w14:dir="5400000" w14:sx="100000" w14:sy="100000" w14:kx="0" w14:ky="0" w14:algn="ctr">
+            <w14:srgbClr w14:val="6E747A">
+              <w14:alpha w14:val="57000"/>
+            </w14:srgbClr>
+          </w14:shadow>
+          <w14:textOutline w14:w="0" w14:cap="flat" w14:cmpd="sng" w14:algn="ctr">
+            <w14:noFill/>
+            <w14:prstDash w14:val="solid"/>
+            <w14:round/>
+          </w14:textOutline>
+        </w:rPr>
+        <w:t>pst</w:t>
+      </w:r>
+      <w:proofErr w:type="spellEnd"/>
+      <w:r>
+        <w:rPr>
+          <w:b/>
+          <w:color w:val="171717" w:themeColor="background2" w:themeShade="1A"/>
+          <w:sz w:val="28"/>
+          <w:szCs w:val="28"/>
+          <w14:shadow w14:blurRad="38100" w14:dist="25400" w14:dir="5400000" w14:sx="100000" w14:sy="100000" w14:kx="0" w14:ky="0" w14:algn="ctr">
+            <w14:srgbClr w14:val="6E747A">
+              <w14:alpha w14:val="57000"/>
+            </w14:srgbClr>
+          </w14:shadow>
+          <w14:textOutline w14:w="0" w14:cap="flat" w14:cmpd="sng" w14:algn="ctr">
+            <w14:noFill/>
+            <w14:prstDash w14:val="solid"/>
+            <w14:round/>
+          </w14:textOutline>
+        </w:rPr>
+        <w:t xml:space="preserve"> = </w:t>
+      </w:r>
+      <w:proofErr w:type="spellStart"/>
+      <w:proofErr w:type="gramStart"/>
+      <w:r>
+        <w:rPr>
+          <w:b/>
+          <w:color w:val="171717" w:themeColor="background2" w:themeShade="1A"/>
+          <w:sz w:val="28"/>
+          <w:szCs w:val="28"/>
+          <w14:shadow w14:blurRad="38100" w14:dist="25400" w14:dir="5400000" w14:sx="100000" w14:sy="100000" w14:kx="0" w14:ky="0" w14:algn="ctr">
+            <w14:srgbClr w14:val="6E747A">
+              <w14:alpha w14:val="57000"/>
+            </w14:srgbClr>
+          </w14:shadow>
+          <w14:textOutline w14:w="0" w14:cap="flat" w14:cmpd="sng" w14:algn="ctr">
+            <w14:noFill/>
+            <w14:prstDash w14:val="solid"/>
+            <w14:round/>
+          </w14:textOutline>
+        </w:rPr>
+        <w:t>conn.PreparedStatement</w:t>
+      </w:r>
+      <w:proofErr w:type="spellEnd"/>
+      <w:proofErr w:type="gramEnd"/>
+      <w:r>
+        <w:rPr>
+          <w:b/>
+          <w:color w:val="171717" w:themeColor="background2" w:themeShade="1A"/>
+          <w:sz w:val="28"/>
+          <w:szCs w:val="28"/>
+          <w14:shadow w14:blurRad="38100" w14:dist="25400" w14:dir="5400000" w14:sx="100000" w14:sy="100000" w14:kx="0" w14:ky="0" w14:algn="ctr">
+            <w14:srgbClr w14:val="6E747A">
+              <w14:alpha w14:val="57000"/>
+            </w14:srgbClr>
+          </w14:shadow>
+          <w14:textOutline w14:w="0" w14:cap="flat" w14:cmpd="sng" w14:algn="ctr">
+            <w14:noFill/>
+            <w14:prstDash w14:val="solid"/>
+            <w14:round/>
+          </w14:textOutline>
+        </w:rPr>
+        <w:t>(query);</w:t>
+      </w:r>
+    </w:p>
+    <w:p>
+      <w:pPr>
+        <w:rPr>
+          <w:b/>
+          <w:color w:val="171717" w:themeColor="background2" w:themeShade="1A"/>
+          <w:sz w:val="28"/>
+          <w:szCs w:val="28"/>
+          <w14:shadow w14:blurRad="38100" w14:dist="25400" w14:dir="5400000" w14:sx="100000" w14:sy="100000" w14:kx="0" w14:ky="0" w14:algn="ctr">
+            <w14:srgbClr w14:val="6E747A">
+              <w14:alpha w14:val="57000"/>
+            </w14:srgbClr>
+          </w14:shadow>
+          <w14:textOutline w14:w="0" w14:cap="flat" w14:cmpd="sng" w14:algn="ctr">
+            <w14:noFill/>
+            <w14:prstDash w14:val="solid"/>
+            <w14:round/>
+          </w14:textOutline>
+        </w:rPr>
+      </w:pPr>
+      <w:proofErr w:type="spellStart"/>
+      <w:r>
+        <w:rPr>
+          <w:b/>
+          <w:color w:val="171717" w:themeColor="background2" w:themeShade="1A"/>
+          <w:sz w:val="28"/>
+          <w:szCs w:val="28"/>
+          <w14:shadow w14:blurRad="38100" w14:dist="25400" w14:dir="5400000" w14:sx="100000" w14:sy="100000" w14:kx="0" w14:ky="0" w14:algn="ctr">
+            <w14:srgbClr w14:val="6E747A">
+              <w14:alpha w14:val="57000"/>
+            </w14:srgbClr>
+          </w14:shadow>
+          <w14:textOutline w14:w="0" w14:cap="flat" w14:cmpd="sng" w14:algn="ctr">
+            <w14:noFill/>
+            <w14:prstDash w14:val="solid"/>
+            <w14:round/>
+          </w14:textOutline>
+        </w:rPr>
+        <w:t>Pstt.setInt</w:t>
+      </w:r>
+      <w:proofErr w:type="spellEnd"/>
+      <w:r>
+        <w:rPr>
+          <w:b/>
+          <w:color w:val="171717" w:themeColor="background2" w:themeShade="1A"/>
+          <w:sz w:val="28"/>
+          <w:szCs w:val="28"/>
+          <w14:shadow w14:blurRad="38100" w14:dist="25400" w14:dir="5400000" w14:sx="100000" w14:sy="100000" w14:kx="0" w14:ky="0" w14:algn="ctr">
+            <w14:srgbClr w14:val="6E747A">
+              <w14:alpha w14:val="57000"/>
+            </w14:srgbClr>
+          </w14:shadow>
+          <w14:textOutline w14:w="0" w14:cap="flat" w14:cmpd="sng" w14:algn="ctr">
+            <w14:noFill/>
+            <w14:prstDash w14:val="solid"/>
+            <w14:round/>
+          </w14:textOutline>
+        </w:rPr>
+        <w:t>(1,1);</w:t>
+      </w:r>
+    </w:p>
+    <w:p>
+      <w:pPr>
+        <w:rPr>
+          <w:b/>
+          <w:color w:val="171717" w:themeColor="background2" w:themeShade="1A"/>
+          <w:sz w:val="28"/>
+          <w:szCs w:val="28"/>
+          <w14:shadow w14:blurRad="38100" w14:dist="25400" w14:dir="5400000" w14:sx="100000" w14:sy="100000" w14:kx="0" w14:ky="0" w14:algn="ctr">
+            <w14:srgbClr w14:val="6E747A">
+              <w14:alpha w14:val="57000"/>
+            </w14:srgbClr>
+          </w14:shadow>
+          <w14:textOutline w14:w="0" w14:cap="flat" w14:cmpd="sng" w14:algn="ctr">
+            <w14:noFill/>
+            <w14:prstDash w14:val="solid"/>
+            <w14:round/>
+          </w14:textOutline>
+        </w:rPr>
+      </w:pPr>
+      <w:proofErr w:type="spellStart"/>
+      <w:r>
+        <w:rPr>
+          <w:b/>
+          <w:color w:val="171717" w:themeColor="background2" w:themeShade="1A"/>
+          <w:sz w:val="28"/>
+          <w:szCs w:val="28"/>
+          <w14:shadow w14:blurRad="38100" w14:dist="25400" w14:dir="5400000" w14:sx="100000" w14:sy="100000" w14:kx="0" w14:ky="0" w14:algn="ctr">
+            <w14:srgbClr w14:val="6E747A">
+              <w14:alpha w14:val="57000"/>
+            </w14:srgbClr>
+          </w14:shadow>
+          <w14:textOutline w14:w="0" w14:cap="flat" w14:cmpd="sng" w14:algn="ctr">
+            <w14:noFill/>
+            <w14:prstDash w14:val="solid"/>
+            <w14:round/>
+          </w14:textOutline>
+        </w:rPr>
+        <w:t>ResultSet</w:t>
+      </w:r>
+      <w:proofErr w:type="spellEnd"/>
+      <w:r>
+        <w:rPr>
+          <w:b/>
+          <w:color w:val="171717" w:themeColor="background2" w:themeShade="1A"/>
+          <w:sz w:val="28"/>
+          <w:szCs w:val="28"/>
+          <w14:shadow w14:blurRad="38100" w14:dist="25400" w14:dir="5400000" w14:sx="100000" w14:sy="100000" w14:kx="0" w14:ky="0" w14:algn="ctr">
+            <w14:srgbClr w14:val="6E747A">
+              <w14:alpha w14:val="57000"/>
+            </w14:srgbClr>
+          </w14:shadow>
+          <w14:textOutline w14:w="0" w14:cap="flat" w14:cmpd="sng" w14:algn="ctr">
+            <w14:noFill/>
+            <w14:prstDash w14:val="solid"/>
+            <w14:round/>
+          </w14:textOutline>
+        </w:rPr>
+        <w:t xml:space="preserve"> res = </w:t>
+      </w:r>
+      <w:proofErr w:type="spellStart"/>
+      <w:proofErr w:type="gramStart"/>
+      <w:r>
+        <w:rPr>
+          <w:b/>
+          <w:color w:val="171717" w:themeColor="background2" w:themeShade="1A"/>
+          <w:sz w:val="28"/>
+          <w:szCs w:val="28"/>
+          <w14:shadow w14:blurRad="38100" w14:dist="25400" w14:dir="5400000" w14:sx="100000" w14:sy="100000" w14:kx="0" w14:ky="0" w14:algn="ctr">
+            <w14:srgbClr w14:val="6E747A">
+              <w14:alpha w14:val="57000"/>
+            </w14:srgbClr>
+          </w14:shadow>
+          <w14:textOutline w14:w="0" w14:cap="flat" w14:cmpd="sng" w14:algn="ctr">
+            <w14:noFill/>
+            <w14:prstDash w14:val="solid"/>
+            <w14:round/>
+          </w14:textOutline>
+        </w:rPr>
+        <w:t>pst.executeQuery</w:t>
+      </w:r>
+      <w:proofErr w:type="spellEnd"/>
+      <w:proofErr w:type="gramEnd"/>
+      <w:r>
+        <w:rPr>
+          <w:b/>
+          <w:color w:val="171717" w:themeColor="background2" w:themeShade="1A"/>
+          <w:sz w:val="28"/>
+          <w:szCs w:val="28"/>
+          <w14:shadow w14:blurRad="38100" w14:dist="25400" w14:dir="5400000" w14:sx="100000" w14:sy="100000" w14:kx="0" w14:ky="0" w14:algn="ctr">
+            <w14:srgbClr w14:val="6E747A">
+              <w14:alpha w14:val="57000"/>
+            </w14:srgbClr>
+          </w14:shadow>
+          <w14:textOutline w14:w="0" w14:cap="flat" w14:cmpd="sng" w14:algn="ctr">
+            <w14:noFill/>
+            <w14:prstDash w14:val="solid"/>
+            <w14:round/>
+          </w14:textOutline>
+        </w:rPr>
+        <w:t>();</w:t>
+      </w:r>
+    </w:p>
+    <w:p>
+      <w:pPr>
+        <w:rPr>
+          <w:b/>
+          <w:color w:val="171717" w:themeColor="background2" w:themeShade="1A"/>
+          <w:sz w:val="28"/>
+          <w:szCs w:val="28"/>
+          <w14:shadow w14:blurRad="38100" w14:dist="25400" w14:dir="5400000" w14:sx="100000" w14:sy="100000" w14:kx="0" w14:ky="0" w14:algn="ctr">
+            <w14:srgbClr w14:val="6E747A">
+              <w14:alpha w14:val="57000"/>
+            </w14:srgbClr>
+          </w14:shadow>
+          <w14:textOutline w14:w="0" w14:cap="flat" w14:cmpd="sng" w14:algn="ctr">
+            <w14:noFill/>
+            <w14:prstDash w14:val="solid"/>
+            <w14:round/>
+          </w14:textOutline>
+        </w:rPr>
+      </w:pPr>
+      <w:r>
+        <w:rPr>
+          <w:b/>
+          <w:color w:val="171717" w:themeColor="background2" w:themeShade="1A"/>
+          <w:sz w:val="28"/>
+          <w:szCs w:val="28"/>
+          <w14:shadow w14:blurRad="38100" w14:dist="25400" w14:dir="5400000" w14:sx="100000" w14:sy="100000" w14:kx="0" w14:ky="0" w14:algn="ctr">
+            <w14:srgbClr w14:val="6E747A">
+              <w14:alpha w14:val="57000"/>
+            </w14:srgbClr>
+          </w14:shadow>
+          <w14:textOutline w14:w="0" w14:cap="flat" w14:cmpd="sng" w14:algn="ctr">
+            <w14:noFill/>
+            <w14:prstDash w14:val="solid"/>
+            <w14:round/>
+          </w14:textOutline>
+        </w:rPr>
+        <w:t xml:space="preserve">Int marks = </w:t>
+      </w:r>
+      <w:proofErr w:type="spellStart"/>
+      <w:proofErr w:type="gramStart"/>
+      <w:r>
+        <w:rPr>
+          <w:b/>
+          <w:color w:val="171717" w:themeColor="background2" w:themeShade="1A"/>
+          <w:sz w:val="28"/>
+          <w:szCs w:val="28"/>
+          <w14:shadow w14:blurRad="38100" w14:dist="25400" w14:dir="5400000" w14:sx="100000" w14:sy="100000" w14:kx="0" w14:ky="0" w14:algn="ctr">
+            <w14:srgbClr w14:val="6E747A">
+              <w14:alpha w14:val="57000"/>
+            </w14:srgbClr>
+          </w14:shadow>
+          <w14:textOutline w14:w="0" w14:cap="flat" w14:cmpd="sng" w14:algn="ctr">
+            <w14:noFill/>
+            <w14:prstDash w14:val="solid"/>
+            <w14:round/>
+          </w14:textOutline>
+        </w:rPr>
+        <w:t>res.getInt</w:t>
+      </w:r>
+      <w:proofErr w:type="spellEnd"/>
+      <w:proofErr w:type="gramEnd"/>
+      <w:r>
+        <w:rPr>
+          <w:b/>
+          <w:color w:val="171717" w:themeColor="background2" w:themeShade="1A"/>
+          <w:sz w:val="28"/>
+          <w:szCs w:val="28"/>
+          <w14:shadow w14:blurRad="38100" w14:dist="25400" w14:dir="5400000" w14:sx="100000" w14:sy="100000" w14:kx="0" w14:ky="0" w14:algn="ctr">
+            <w14:srgbClr w14:val="6E747A">
+              <w14:alpha w14:val="57000"/>
+            </w14:srgbClr>
+          </w14:shadow>
+          <w14:textOutline w14:w="0" w14:cap="flat" w14:cmpd="sng" w14:algn="ctr">
+            <w14:noFill/>
+            <w14:prstDash w14:val="solid"/>
+            <w14:round/>
+          </w14:textOutline>
+        </w:rPr>
+        <w:t>(“Marks”);</w:t>
+      </w:r>
+    </w:p>
+    <w:p>
+      <w:pPr>
+        <w:rPr>
+          <w:b/>
+          <w:color w:val="171717" w:themeColor="background2" w:themeShade="1A"/>
+          <w:sz w:val="28"/>
+          <w:szCs w:val="28"/>
+          <w14:shadow w14:blurRad="38100" w14:dist="25400" w14:dir="5400000" w14:sx="100000" w14:sy="100000" w14:kx="0" w14:ky="0" w14:algn="ctr">
+            <w14:srgbClr w14:val="6E747A">
+              <w14:alpha w14:val="57000"/>
+            </w14:srgbClr>
+          </w14:shadow>
+          <w14:textOutline w14:w="0" w14:cap="flat" w14:cmpd="sng" w14:algn="ctr">
+            <w14:noFill/>
+            <w14:prstDash w14:val="solid"/>
+            <w14:round/>
+          </w14:textOutline>
+        </w:rPr>
+      </w:pPr>
+    </w:p>
+    <w:p>
+      <w:pPr>
+        <w:rPr>
+          <w:b/>
+          <w:color w:val="171717" w:themeColor="background2" w:themeShade="1A"/>
+          <w:sz w:val="28"/>
+          <w:szCs w:val="28"/>
+          <w14:shadow w14:blurRad="38100" w14:dist="25400" w14:dir="5400000" w14:sx="100000" w14:sy="100000" w14:kx="0" w14:ky="0" w14:algn="ctr">
+            <w14:srgbClr w14:val="6E747A">
+              <w14:alpha w14:val="57000"/>
+            </w14:srgbClr>
+          </w14:shadow>
+          <w14:textOutline w14:w="0" w14:cap="flat" w14:cmpd="sng" w14:algn="ctr">
+            <w14:noFill/>
+            <w14:prstDash w14:val="solid"/>
+            <w14:round/>
+          </w14:textOutline>
+        </w:rPr>
+      </w:pPr>
+      <w:proofErr w:type="spellStart"/>
+      <w:r>
+        <w:rPr>
+          <w:b/>
+          <w:color w:val="171717" w:themeColor="background2" w:themeShade="1A"/>
+          <w:sz w:val="28"/>
+          <w:szCs w:val="28"/>
+          <w:highlight w:val="cyan"/>
+          <w14:shadow w14:blurRad="38100" w14:dist="25400" w14:dir="5400000" w14:sx="100000" w14:sy="100000" w14:kx="0" w14:ky="0" w14:algn="ctr">
+            <w14:srgbClr w14:val="6E747A">
+              <w14:alpha w14:val="57000"/>
+            </w14:srgbClr>
+          </w14:shadow>
+          <w14:textOutline w14:w="0" w14:cap="flat" w14:cmpd="sng" w14:algn="ctr">
+            <w14:noFill/>
+            <w14:prstDash w14:val="solid"/>
+            <w14:round/>
+          </w14:textOutline>
+        </w:rPr>
+        <w:t>addBatch</w:t>
+      </w:r>
+      <w:proofErr w:type="spellEnd"/>
+      <w:r>
+        <w:rPr>
+          <w:b/>
+          <w:color w:val="171717" w:themeColor="background2" w:themeShade="1A"/>
+          <w:sz w:val="28"/>
+          <w:szCs w:val="28"/>
+          <w14:shadow w14:blurRad="38100" w14:dist="25400" w14:dir="5400000" w14:sx="100000" w14:sy="100000" w14:kx="0" w14:ky="0" w14:algn="ctr">
+            <w14:srgbClr w14:val="6E747A">
+              <w14:alpha w14:val="57000"/>
+            </w14:srgbClr>
+          </w14:shadow>
+          <w14:textOutline w14:w="0" w14:cap="flat" w14:cmpd="sng" w14:algn="ctr">
+            <w14:noFill/>
+            <w14:prstDash w14:val="solid"/>
+            <w14:round/>
+          </w14:textOutline>
+        </w:rPr>
+        <w:t xml:space="preserve"> method</w:t>
+      </w:r>
+      <w:r>
+        <w:rPr>
+          <w:b/>
+          <w:color w:val="171717" w:themeColor="background2" w:themeShade="1A"/>
+          <w:sz w:val="28"/>
+          <w:szCs w:val="28"/>
+          <w14:shadow w14:blurRad="38100" w14:dist="25400" w14:dir="5400000" w14:sx="100000" w14:sy="100000" w14:kx="0" w14:ky="0" w14:algn="ctr">
+            <w14:srgbClr w14:val="6E747A">
+              <w14:alpha w14:val="57000"/>
+            </w14:srgbClr>
+          </w14:shadow>
+          <w14:textOutline w14:w="0" w14:cap="flat" w14:cmpd="sng" w14:algn="ctr">
+            <w14:noFill/>
+            <w14:prstDash w14:val="solid"/>
+            <w14:round/>
+          </w14:textOutline>
+        </w:rPr>
+        <w:t xml:space="preserve"> -&gt; eclipse</w:t>
+      </w:r>
+    </w:p>
+    <w:p>
+      <w:pPr>
+        <w:rPr>
+          <w:b/>
+          <w:color w:val="171717" w:themeColor="background2" w:themeShade="1A"/>
+          <w:sz w:val="28"/>
+          <w:szCs w:val="28"/>
+          <w14:shadow w14:blurRad="38100" w14:dist="25400" w14:dir="5400000" w14:sx="100000" w14:sy="100000" w14:kx="0" w14:ky="0" w14:algn="ctr">
+            <w14:srgbClr w14:val="6E747A">
+              <w14:alpha w14:val="57000"/>
+            </w14:srgbClr>
+          </w14:shadow>
+          <w14:textOutline w14:w="0" w14:cap="flat" w14:cmpd="sng" w14:algn="ctr">
+            <w14:noFill/>
+            <w14:prstDash w14:val="solid"/>
+            <w14:round/>
+          </w14:textOutline>
+        </w:rPr>
+      </w:pPr>
+      <w:r>
+        <w:rPr>
+          <w:b/>
+          <w:color w:val="171717" w:themeColor="background2" w:themeShade="1A"/>
+          <w:sz w:val="28"/>
+          <w:szCs w:val="28"/>
+          <w14:shadow w14:blurRad="38100" w14:dist="25400" w14:dir="5400000" w14:sx="100000" w14:sy="100000" w14:kx="0" w14:ky="0" w14:algn="ctr">
+            <w14:srgbClr w14:val="6E747A">
+              <w14:alpha w14:val="57000"/>
+            </w14:srgbClr>
+          </w14:shadow>
+          <w14:textOutline w14:w="0" w14:cap="flat" w14:cmpd="sng" w14:algn="ctr">
+            <w14:noFill/>
+            <w14:prstDash w14:val="solid"/>
+            <w14:round/>
+          </w14:textOutline>
+        </w:rPr>
+        <w:t>--------------------------------------------------------------------------------------------</w:t>
+      </w:r>
+    </w:p>
+    <w:p>
+      <w:pPr>
+        <w:rPr>
+          <w:b/>
+          <w:color w:val="171717" w:themeColor="background2" w:themeShade="1A"/>
+          <w:sz w:val="28"/>
+          <w:szCs w:val="28"/>
+          <w14:shadow w14:blurRad="38100" w14:dist="25400" w14:dir="5400000" w14:sx="100000" w14:sy="100000" w14:kx="0" w14:ky="0" w14:algn="ctr">
+            <w14:srgbClr w14:val="6E747A">
+              <w14:alpha w14:val="57000"/>
+            </w14:srgbClr>
+          </w14:shadow>
+          <w14:textOutline w14:w="0" w14:cap="flat" w14:cmpd="sng" w14:algn="ctr">
+            <w14:noFill/>
+            <w14:prstDash w14:val="solid"/>
+            <w14:round/>
+          </w14:textOutline>
+        </w:rPr>
+      </w:pPr>
+      <w:r>
+        <w:rPr>
+          <w:b/>
+          <w:color w:val="171717" w:themeColor="background2" w:themeShade="1A"/>
+          <w:sz w:val="28"/>
+          <w:szCs w:val="28"/>
+          <w14:shadow w14:blurRad="38100" w14:dist="25400" w14:dir="5400000" w14:sx="100000" w14:sy="100000" w14:kx="0" w14:ky="0" w14:algn="ctr">
+            <w14:srgbClr w14:val="6E747A">
+              <w14:alpha w14:val="57000"/>
+            </w14:srgbClr>
+          </w14:shadow>
+          <w14:textOutline w14:w="0" w14:cap="flat" w14:cmpd="sng" w14:algn="ctr">
+            <w14:noFill/>
+            <w14:prstDash w14:val="solid"/>
+            <w14:round/>
+          </w14:textOutline>
+        </w:rPr>
+        <w:t>Data consistency:  commit / rollback</w:t>
+      </w:r>
+    </w:p>
+    <w:p>
+      <w:pPr>
+        <w:rPr>
+          <w:b/>
+          <w:color w:val="171717" w:themeColor="background2" w:themeShade="1A"/>
+          <w:sz w:val="28"/>
+          <w:szCs w:val="28"/>
+          <w14:shadow w14:blurRad="38100" w14:dist="25400" w14:dir="5400000" w14:sx="100000" w14:sy="100000" w14:kx="0" w14:ky="0" w14:algn="ctr">
+            <w14:srgbClr w14:val="6E747A">
+              <w14:alpha w14:val="57000"/>
+            </w14:srgbClr>
+          </w14:shadow>
+          <w14:textOutline w14:w="0" w14:cap="flat" w14:cmpd="sng" w14:algn="ctr">
+            <w14:noFill/>
+            <w14:prstDash w14:val="solid"/>
+            <w14:round/>
+          </w14:textOutline>
+        </w:rPr>
+      </w:pPr>
+      <w:r>
+        <w:rPr>
+          <w:b/>
+          <w:color w:val="171717" w:themeColor="background2" w:themeShade="1A"/>
+          <w:sz w:val="28"/>
+          <w:szCs w:val="28"/>
+          <w:highlight w:val="yellow"/>
+          <w14:shadow w14:blurRad="38100" w14:dist="25400" w14:dir="5400000" w14:sx="100000" w14:sy="100000" w14:kx="0" w14:ky="0" w14:algn="ctr">
+            <w14:srgbClr w14:val="6E747A">
+              <w14:alpha w14:val="57000"/>
+            </w14:srgbClr>
+          </w14:shadow>
+          <w14:textOutline w14:w="0" w14:cap="flat" w14:cmpd="sng" w14:algn="ctr">
+            <w14:noFill/>
+            <w14:prstDash w14:val="solid"/>
+            <w14:round/>
+          </w14:textOutline>
+        </w:rPr>
+        <w:t>File Handling:</w:t>
+      </w:r>
+      <w:r>
+        <w:rPr>
+          <w:b/>
+          <w:color w:val="171717" w:themeColor="background2" w:themeShade="1A"/>
+          <w:sz w:val="28"/>
+          <w:szCs w:val="28"/>
+          <w14:shadow w14:blurRad="38100" w14:dist="25400" w14:dir="5400000" w14:sx="100000" w14:sy="100000" w14:kx="0" w14:ky="0" w14:algn="ctr">
+            <w14:srgbClr w14:val="6E747A">
+              <w14:alpha w14:val="57000"/>
+            </w14:srgbClr>
+          </w14:shadow>
+          <w14:textOutline w14:w="0" w14:cap="flat" w14:cmpd="sng" w14:algn="ctr">
+            <w14:noFill/>
+            <w14:prstDash w14:val="solid"/>
+            <w14:round/>
+          </w14:textOutline>
+        </w:rPr>
+        <w:t xml:space="preserve">  </w:t>
+      </w:r>
+    </w:p>
+    <w:p>
+      <w:pPr>
+        <w:rPr>
+          <w:b/>
+          <w:color w:val="171717" w:themeColor="background2" w:themeShade="1A"/>
+          <w:sz w:val="28"/>
+          <w:szCs w:val="28"/>
+          <w14:shadow w14:blurRad="38100" w14:dist="25400" w14:dir="5400000" w14:sx="100000" w14:sy="100000" w14:kx="0" w14:ky="0" w14:algn="ctr">
+            <w14:srgbClr w14:val="6E747A">
+              <w14:alpha w14:val="57000"/>
+            </w14:srgbClr>
+          </w14:shadow>
+          <w14:textOutline w14:w="0" w14:cap="flat" w14:cmpd="sng" w14:algn="ctr">
+            <w14:noFill/>
+            <w14:prstDash w14:val="solid"/>
+            <w14:round/>
+          </w14:textOutline>
+        </w:rPr>
+      </w:pPr>
+      <w:r>
+        <w:rPr>
+          <w:noProof/>
+        </w:rPr>
+        <mc:AlternateContent>
+          <mc:Choice Requires="wps">
+            <w:drawing>
+              <wp:inline distT="0" distB="0" distL="0" distR="0" wp14:anchorId="45D76B56" wp14:editId="12380D97">
+                <wp:extent cx="308610" cy="308610"/>
+                <wp:effectExtent l="0" t="0" r="0" b="0"/>
+                <wp:docPr id="783867304" name="Rectangle 1" descr="byte_streams_"/>
+                <wp:cNvGraphicFramePr>
+                  <a:graphicFrameLocks xmlns:a="http://schemas.openxmlformats.org/drawingml/2006/main" noChangeAspect="1"/>
+                </wp:cNvGraphicFramePr>
+                <a:graphic xmlns:a="http://schemas.openxmlformats.org/drawingml/2006/main">
+                  <a:graphicData uri="http://schemas.microsoft.com/office/word/2010/wordprocessingShape">
+                    <wps:wsp>
+                      <wps:cNvSpPr>
+                        <a:spLocks noChangeAspect="1" noChangeArrowheads="1"/>
+                      </wps:cNvSpPr>
+                      <wps:spPr bwMode="auto">
+                        <a:xfrm>
+                          <a:off x="0" y="0"/>
+                          <a:ext cx="308610" cy="308610"/>
+                        </a:xfrm>
+                        <a:prstGeom prst="rect">
+                          <a:avLst/>
+                        </a:prstGeom>
+                        <a:noFill/>
+                        <a:ln>
+                          <a:noFill/>
+                        </a:ln>
+                        <a:extLst>
+                          <a:ext uri="{909E8E84-426E-40DD-AFC4-6F175D3DCCD1}">
+                            <a14:hiddenFill xmlns:a14="http://schemas.microsoft.com/office/drawing/2010/main">
+                              <a:solidFill>
+                                <a:srgbClr val="FFFFFF"/>
+                              </a:solidFill>
+                            </a14:hiddenFill>
+                          </a:ext>
+                          <a:ext uri="{91240B29-F687-4F45-9708-019B960494DF}">
+                            <a14:hiddenLine xmlns:a14="http://schemas.microsoft.com/office/drawing/2010/main" w="9525">
+                              <a:solidFill>
+                                <a:srgbClr val="000000"/>
+                              </a:solidFill>
+                              <a:miter lim="800000"/>
+                              <a:headEnd/>
+                              <a:tailEnd/>
+                            </a14:hiddenLine>
+                          </a:ext>
+                        </a:extLst>
+                      </wps:spPr>
+                      <wps:bodyPr rot="0" vert="horz" wrap="square" lIns="91440" tIns="45720" rIns="91440" bIns="45720" anchor="t" anchorCtr="0" upright="1">
+                        <a:noAutofit/>
+                      </wps:bodyPr>
+                    </wps:wsp>
+                  </a:graphicData>
+                </a:graphic>
+              </wp:inline>
+            </w:drawing>
+          </mc:Choice>
+          <mc:Fallback>
+            <w:pict>
+              <v:rect w14:anchorId="49094253" id="Rectangle 1" o:spid="_x0000_s1026" alt="byte_streams_" style="width:24.3pt;height:24.3pt;visibility:visible;mso-wrap-style:square;mso-left-percent:-10001;mso-top-percent:-10001;mso-position-horizontal:absolute;mso-position-horizontal-relative:char;mso-position-vertical:absolute;mso-position-vertical-relative:line;mso-left-percent:-10001;mso-top-percent:-10001;v-text-anchor:top" o:gfxdata="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" filled="f" stroked="f">
+                <o:lock v:ext="edit" aspectratio="t"/>
+                <w10:anchorlock/>
+              </v:rect>
+            </w:pict>
+          </mc:Fallback>
+        </mc:AlternateContent>
+      </w:r>
+      <w:r>
+        <w:rPr>
+          <w:b/>
+          <w:color w:val="171717" w:themeColor="background2" w:themeShade="1A"/>
+          <w:sz w:val="28"/>
+          <w:szCs w:val="28"/>
+          <w14:shadow w14:blurRad="38100" w14:dist="25400" w14:dir="5400000" w14:sx="100000" w14:sy="100000" w14:kx="0" w14:ky="0" w14:algn="ctr">
+            <w14:srgbClr w14:val="6E747A">
+              <w14:alpha w14:val="57000"/>
+            </w14:srgbClr>
+          </w14:shadow>
+          <w14:textOutline w14:w="0" w14:cap="flat" w14:cmpd="sng" w14:algn="ctr">
+            <w14:noFill/>
+            <w14:prstDash w14:val="solid"/>
+            <w14:round/>
+          </w14:textOutline>
+        </w:rPr>
+        <w:t>File obj = new File("myfile.txt");</w:t>
+      </w:r>
+    </w:p>
+    <w:p>
+      <w:pPr>
+        <w:rPr>
+          <w:b/>
+          <w:color w:val="171717" w:themeColor="background2" w:themeShade="1A"/>
+          <w:sz w:val="28"/>
+          <w:szCs w:val="28"/>
+          <w14:shadow w14:blurRad="38100" w14:dist="25400" w14:dir="5400000" w14:sx="100000" w14:sy="100000" w14:kx="0" w14:ky="0" w14:algn="ctr">
+            <w14:srgbClr w14:val="6E747A">
+              <w14:alpha w14:val="57000"/>
+            </w14:srgbClr>
+          </w14:shadow>
+          <w14:textOutline w14:w="0" w14:cap="flat" w14:cmpd="sng" w14:algn="ctr">
+            <w14:noFill/>
+            <w14:prstDash w14:val="solid"/>
+            <w14:round/>
+          </w14:textOutline>
+        </w:rPr>
+      </w:pPr>
+      <w:r>
+        <w:rPr>
+          <w:b/>
+          <w:color w:val="171717" w:themeColor="background2" w:themeShade="1A"/>
+          <w:sz w:val="28"/>
+          <w:szCs w:val="28"/>
+          <w14:shadow w14:blurRad="38100" w14:dist="25400" w14:dir="5400000" w14:sx="100000" w14:sy="100000" w14:kx="0" w14:ky="0" w14:algn="ctr">
+            <w14:srgbClr w14:val="6E747A">
+              <w14:alpha w14:val="57000"/>
+            </w14:srgbClr>
+          </w14:shadow>
+          <w14:textOutline w14:w="0" w14:cap="flat" w14:cmpd="sng" w14:algn="ctr">
+            <w14:noFill/>
+            <w14:prstDash w14:val="solid"/>
+            <w14:round/>
+          </w14:textOutline>
+        </w:rPr>
+        <w:t>It will create the reference of File class pointing to myFile.txt.</w:t>
+      </w:r>
+    </w:p>
+    <w:p>
+      <w:pPr>
+        <w:rPr>
+          <w:b/>
+          <w:color w:val="171717" w:themeColor="background2" w:themeShade="1A"/>
+          <w:sz w:val="28"/>
+          <w:szCs w:val="28"/>
+          <w14:shadow w14:blurRad="38100" w14:dist="25400" w14:dir="5400000" w14:sx="100000" w14:sy="100000" w14:kx="0" w14:ky="0" w14:algn="ctr">
+            <w14:srgbClr w14:val="6E747A">
+              <w14:alpha w14:val="57000"/>
+            </w14:srgbClr>
+          </w14:shadow>
+          <w14:textOutline w14:w="0" w14:cap="flat" w14:cmpd="sng" w14:algn="ctr">
+            <w14:noFill/>
+            <w14:prstDash w14:val="solid"/>
+            <w14:round/>
+          </w14:textOutline>
+        </w:rPr>
+      </w:pPr>
+    </w:p>
+    <w:p>
+      <w:pPr>
+        <w:rPr>
+          <w:b/>
+          <w:color w:val="171717" w:themeColor="background2" w:themeShade="1A"/>
+          <w:sz w:val="28"/>
+          <w:szCs w:val="28"/>
+          <w14:shadow w14:blurRad="38100" w14:dist="25400" w14:dir="5400000" w14:sx="100000" w14:sy="100000" w14:kx="0" w14:ky="0" w14:algn="ctr">
+            <w14:srgbClr w14:val="6E747A">
+              <w14:alpha w14:val="57000"/>
+            </w14:srgbClr>
+          </w14:shadow>
+          <w14:textOutline w14:w="0" w14:cap="flat" w14:cmpd="sng" w14:algn="ctr">
+            <w14:noFill/>
+            <w14:prstDash w14:val="solid"/>
+            <w14:round/>
+          </w14:textOutline>
+        </w:rPr>
+      </w:pPr>
+    </w:p>
+    <w:p>
+      <w:pPr>
+        <w:rPr>
+          <w:b/>
+          <w:color w:val="171717" w:themeColor="background2" w:themeShade="1A"/>
+          <w:sz w:val="28"/>
+          <w:szCs w:val="28"/>
+          <w14:shadow w14:blurRad="38100" w14:dist="25400" w14:dir="5400000" w14:sx="100000" w14:sy="100000" w14:kx="0" w14:ky="0" w14:algn="ctr">
+            <w14:srgbClr w14:val="6E747A">
+              <w14:alpha w14:val="57000"/>
+            </w14:srgbClr>
+          </w14:shadow>
+          <w14:textOutline w14:w="0" w14:cap="flat" w14:cmpd="sng" w14:algn="ctr">
+            <w14:noFill/>
+            <w14:prstDash w14:val="solid"/>
+            <w14:round/>
+          </w14:textOutline>
+        </w:rPr>
+      </w:pPr>
     </w:p>
     <w:p>
       <w:pPr>
@@ -12441,6 +14149,7 @@
   <w:style w:type="character" w:default="1" w:styleId="DefaultParagraphFont">
     <w:name w:val="Default Paragraph Font"/>
     <w:uiPriority w:val="1"/>
+    <w:semiHidden/>
     <w:unhideWhenUsed/>
   </w:style>
   <w:style w:type="table" w:default="1" w:styleId="TableNormal">

</xml_diff>